<commit_message>
falta tu logica y queda ready
</commit_message>
<xml_diff>
--- a/proyecto/RETROSPECTIVA.docx
+++ b/proyecto/RETROSPECTIVA.docx
@@ -155,53 +155,37 @@
           <w:rFonts w:ascii="Arial" w:hAnsi="Arial" w:cs="Arial"/>
           <w:sz w:val="20"/>
           <w:szCs w:val="20"/>
-        </w:rPr>
-      </w:pPr>
-      <w:proofErr w:type="spellStart"/>
-      <w:r>
-        <w:rPr>
-          <w:rFonts w:ascii="Arial" w:hAnsi="Arial" w:cs="Arial"/>
-          <w:sz w:val="20"/>
-          <w:szCs w:val="20"/>
-        </w:rPr>
-        <w:t>Add</w:t>
-      </w:r>
-      <w:proofErr w:type="spellEnd"/>
-      <w:r>
-        <w:rPr>
-          <w:rFonts w:ascii="Arial" w:hAnsi="Arial" w:cs="Arial"/>
-          <w:sz w:val="20"/>
-          <w:szCs w:val="20"/>
-        </w:rPr>
-        <w:t xml:space="preserve"> </w:t>
-      </w:r>
-    </w:p>
-    <w:p>
-      <w:pPr>
-        <w:pStyle w:val="Prrafodelista"/>
-        <w:rPr>
-          <w:rFonts w:ascii="Arial" w:hAnsi="Arial" w:cs="Arial"/>
-          <w:sz w:val="20"/>
-          <w:szCs w:val="20"/>
-        </w:rPr>
-      </w:pPr>
-      <w:proofErr w:type="spellStart"/>
-      <w:r>
-        <w:rPr>
-          <w:rFonts w:ascii="Arial" w:hAnsi="Arial" w:cs="Arial"/>
-          <w:sz w:val="20"/>
-          <w:szCs w:val="20"/>
-        </w:rPr>
-        <w:t>Add</w:t>
-      </w:r>
-      <w:proofErr w:type="spellEnd"/>
-      <w:r>
-        <w:rPr>
-          <w:rFonts w:ascii="Arial" w:hAnsi="Arial" w:cs="Arial"/>
-          <w:sz w:val="20"/>
-          <w:szCs w:val="20"/>
-        </w:rPr>
-        <w:t xml:space="preserve">  </w:t>
+          <w:lang w:val="en-US"/>
+        </w:rPr>
+      </w:pPr>
+      <w:r>
+        <w:rPr>
+          <w:rFonts w:ascii="Arial" w:hAnsi="Arial" w:cs="Arial"/>
+          <w:sz w:val="20"/>
+          <w:szCs w:val="20"/>
+          <w:lang w:val="en-US"/>
+        </w:rPr>
+        <w:t xml:space="preserve">Add </w:t>
+      </w:r>
+    </w:p>
+    <w:p>
+      <w:pPr>
+        <w:pStyle w:val="Prrafodelista"/>
+        <w:rPr>
+          <w:rFonts w:ascii="Arial" w:hAnsi="Arial" w:cs="Arial"/>
+          <w:sz w:val="20"/>
+          <w:szCs w:val="20"/>
+          <w:lang w:val="en-US"/>
+        </w:rPr>
+      </w:pPr>
+      <w:r>
+        <w:rPr>
+          <w:rFonts w:ascii="Arial" w:hAnsi="Arial" w:cs="Arial"/>
+          <w:sz w:val="20"/>
+          <w:szCs w:val="20"/>
+          <w:lang w:val="en-US"/>
+        </w:rPr>
+        <w:t xml:space="preserve">Add  </w:t>
       </w:r>
     </w:p>
     <w:p>
@@ -235,7 +219,6 @@
         </w:rPr>
         <w:t>juego (</w:t>
       </w:r>
-      <w:proofErr w:type="gramStart"/>
       <w:r>
         <w:rPr>
           <w:rFonts w:ascii="Arial" w:hAnsi="Arial" w:cs="Arial"/>
@@ -244,10 +227,74 @@
           <w:sz w:val="20"/>
           <w:szCs w:val="20"/>
         </w:rPr>
-        <w:t>King,men</w:t>
-      </w:r>
-      <w:proofErr w:type="gramEnd"/>
-      <w:r>
+        <w:t>King,men)</w:t>
+      </w:r>
+    </w:p>
+    <w:p>
+      <w:pPr>
+        <w:pStyle w:val="Prrafodelista"/>
+        <w:rPr>
+          <w:rFonts w:ascii="Arial" w:hAnsi="Arial" w:cs="Arial"/>
+          <w:b/>
+          <w:bCs/>
+          <w:sz w:val="20"/>
+          <w:szCs w:val="20"/>
+        </w:rPr>
+      </w:pPr>
+      <w:r>
+        <w:rPr>
+          <w:rFonts w:ascii="Arial" w:hAnsi="Arial" w:cs="Arial"/>
+          <w:b/>
+          <w:bCs/>
+          <w:sz w:val="20"/>
+          <w:szCs w:val="20"/>
+        </w:rPr>
+        <w:t>Miniciclo3:</w:t>
+      </w:r>
+    </w:p>
+    <w:p>
+      <w:pPr>
+        <w:pStyle w:val="Prrafodelista"/>
+        <w:rPr>
+          <w:rFonts w:ascii="Arial" w:hAnsi="Arial" w:cs="Arial"/>
+          <w:sz w:val="20"/>
+          <w:szCs w:val="20"/>
+        </w:rPr>
+      </w:pPr>
+      <w:proofErr w:type="spellStart"/>
+      <w:r>
+        <w:rPr>
+          <w:rFonts w:ascii="Arial" w:hAnsi="Arial" w:cs="Arial"/>
+          <w:sz w:val="20"/>
+          <w:szCs w:val="20"/>
+        </w:rPr>
+        <w:t>MakeVisible</w:t>
+      </w:r>
+      <w:proofErr w:type="spellEnd"/>
+    </w:p>
+    <w:p>
+      <w:pPr>
+        <w:pStyle w:val="Prrafodelista"/>
+        <w:rPr>
+          <w:rFonts w:ascii="Arial" w:hAnsi="Arial" w:cs="Arial"/>
+          <w:sz w:val="20"/>
+          <w:szCs w:val="20"/>
+        </w:rPr>
+      </w:pPr>
+      <w:proofErr w:type="spellStart"/>
+      <w:r>
+        <w:rPr>
+          <w:rFonts w:ascii="Arial" w:hAnsi="Arial" w:cs="Arial"/>
+          <w:sz w:val="20"/>
+          <w:szCs w:val="20"/>
+        </w:rPr>
+        <w:t>MakeInvisible</w:t>
+      </w:r>
+      <w:proofErr w:type="spellEnd"/>
+    </w:p>
+    <w:p>
+      <w:pPr>
+        <w:pStyle w:val="Prrafodelista"/>
         <w:rPr>
           <w:rFonts w:ascii="Arial" w:hAnsi="Arial" w:cs="Arial"/>
           <w:i/>
@@ -255,74 +302,8 @@
           <w:sz w:val="20"/>
           <w:szCs w:val="20"/>
         </w:rPr>
-        <w:t>)</w:t>
-      </w:r>
-    </w:p>
-    <w:p>
-      <w:pPr>
-        <w:pStyle w:val="Prrafodelista"/>
-        <w:rPr>
-          <w:rFonts w:ascii="Arial" w:hAnsi="Arial" w:cs="Arial"/>
-          <w:b/>
-          <w:bCs/>
-          <w:sz w:val="20"/>
-          <w:szCs w:val="20"/>
-        </w:rPr>
-      </w:pPr>
-      <w:r>
-        <w:rPr>
-          <w:rFonts w:ascii="Arial" w:hAnsi="Arial" w:cs="Arial"/>
-          <w:b/>
-          <w:bCs/>
-          <w:sz w:val="20"/>
-          <w:szCs w:val="20"/>
-        </w:rPr>
-        <w:t>Miniciclo3:</w:t>
-      </w:r>
-    </w:p>
-    <w:p>
-      <w:pPr>
-        <w:pStyle w:val="Prrafodelista"/>
-        <w:rPr>
-          <w:rFonts w:ascii="Arial" w:hAnsi="Arial" w:cs="Arial"/>
-          <w:sz w:val="20"/>
-          <w:szCs w:val="20"/>
-        </w:rPr>
-      </w:pPr>
-      <w:proofErr w:type="spellStart"/>
-      <w:r>
-        <w:rPr>
-          <w:rFonts w:ascii="Arial" w:hAnsi="Arial" w:cs="Arial"/>
-          <w:sz w:val="20"/>
-          <w:szCs w:val="20"/>
-        </w:rPr>
-        <w:t>MakeVisible</w:t>
-      </w:r>
-      <w:proofErr w:type="spellEnd"/>
-    </w:p>
-    <w:p>
-      <w:pPr>
-        <w:pStyle w:val="Prrafodelista"/>
-        <w:rPr>
-          <w:rFonts w:ascii="Arial" w:hAnsi="Arial" w:cs="Arial"/>
-          <w:sz w:val="20"/>
-          <w:szCs w:val="20"/>
-        </w:rPr>
-      </w:pPr>
-      <w:proofErr w:type="spellStart"/>
-      <w:r>
-        <w:rPr>
-          <w:rFonts w:ascii="Arial" w:hAnsi="Arial" w:cs="Arial"/>
-          <w:sz w:val="20"/>
-          <w:szCs w:val="20"/>
-        </w:rPr>
-        <w:t>MakeInvisible</w:t>
-      </w:r>
-      <w:proofErr w:type="spellEnd"/>
-    </w:p>
-    <w:p>
-      <w:pPr>
-        <w:pStyle w:val="Prrafodelista"/>
+      </w:pPr>
+      <w:r>
         <w:rPr>
           <w:rFonts w:ascii="Arial" w:hAnsi="Arial" w:cs="Arial"/>
           <w:i/>
@@ -330,8 +311,174 @@
           <w:sz w:val="20"/>
           <w:szCs w:val="20"/>
         </w:rPr>
-      </w:pPr>
-      <w:r>
+        <w:t>Hacer visible e invisible el tablero creado</w:t>
+      </w:r>
+    </w:p>
+    <w:p>
+      <w:pPr>
+        <w:pStyle w:val="Prrafodelista"/>
+        <w:rPr>
+          <w:rFonts w:ascii="Arial" w:hAnsi="Arial" w:cs="Arial"/>
+          <w:b/>
+          <w:bCs/>
+          <w:sz w:val="20"/>
+          <w:szCs w:val="20"/>
+          <w:lang w:val="en-US"/>
+        </w:rPr>
+      </w:pPr>
+      <w:r>
+        <w:rPr>
+          <w:rFonts w:ascii="Arial" w:hAnsi="Arial" w:cs="Arial"/>
+          <w:b/>
+          <w:bCs/>
+          <w:sz w:val="20"/>
+          <w:szCs w:val="20"/>
+          <w:lang w:val="en-US"/>
+        </w:rPr>
+        <w:t>Miniciclo4:</w:t>
+      </w:r>
+    </w:p>
+    <w:p>
+      <w:pPr>
+        <w:pStyle w:val="Prrafodelista"/>
+        <w:rPr>
+          <w:rFonts w:ascii="Arial" w:hAnsi="Arial" w:cs="Arial"/>
+          <w:sz w:val="20"/>
+          <w:szCs w:val="20"/>
+          <w:lang w:val="en-US"/>
+        </w:rPr>
+      </w:pPr>
+      <w:r>
+        <w:rPr>
+          <w:rFonts w:ascii="Arial" w:hAnsi="Arial" w:cs="Arial"/>
+          <w:sz w:val="20"/>
+          <w:szCs w:val="20"/>
+          <w:lang w:val="en-US"/>
+        </w:rPr>
+        <w:t>Select</w:t>
+      </w:r>
+    </w:p>
+    <w:p>
+      <w:pPr>
+        <w:pStyle w:val="Prrafodelista"/>
+        <w:rPr>
+          <w:rFonts w:ascii="Arial" w:hAnsi="Arial" w:cs="Arial"/>
+          <w:sz w:val="20"/>
+          <w:szCs w:val="20"/>
+          <w:lang w:val="en-US"/>
+        </w:rPr>
+      </w:pPr>
+      <w:r>
+        <w:rPr>
+          <w:rFonts w:ascii="Arial" w:hAnsi="Arial" w:cs="Arial"/>
+          <w:sz w:val="20"/>
+          <w:szCs w:val="20"/>
+          <w:lang w:val="en-US"/>
+        </w:rPr>
+        <w:t>Shift</w:t>
+      </w:r>
+    </w:p>
+    <w:p>
+      <w:pPr>
+        <w:pStyle w:val="Prrafodelista"/>
+        <w:rPr>
+          <w:rFonts w:ascii="Arial" w:hAnsi="Arial" w:cs="Arial"/>
+          <w:sz w:val="20"/>
+          <w:szCs w:val="20"/>
+          <w:lang w:val="en-US"/>
+        </w:rPr>
+      </w:pPr>
+      <w:r>
+        <w:rPr>
+          <w:rFonts w:ascii="Arial" w:hAnsi="Arial" w:cs="Arial"/>
+          <w:sz w:val="20"/>
+          <w:szCs w:val="20"/>
+          <w:lang w:val="en-US"/>
+        </w:rPr>
+        <w:t xml:space="preserve">Move </w:t>
+      </w:r>
+    </w:p>
+    <w:p>
+      <w:pPr>
+        <w:pStyle w:val="Prrafodelista"/>
+        <w:rPr>
+          <w:rFonts w:ascii="Arial" w:hAnsi="Arial" w:cs="Arial"/>
+          <w:sz w:val="20"/>
+          <w:szCs w:val="20"/>
+          <w:lang w:val="en-US"/>
+        </w:rPr>
+      </w:pPr>
+      <w:r>
+        <w:rPr>
+          <w:rFonts w:ascii="Arial" w:hAnsi="Arial" w:cs="Arial"/>
+          <w:sz w:val="20"/>
+          <w:szCs w:val="20"/>
+          <w:lang w:val="en-US"/>
+        </w:rPr>
+        <w:t xml:space="preserve">Jump </w:t>
+      </w:r>
+    </w:p>
+    <w:p>
+      <w:pPr>
+        <w:pStyle w:val="Prrafodelista"/>
+        <w:rPr>
+          <w:rFonts w:ascii="Arial" w:hAnsi="Arial" w:cs="Arial"/>
+          <w:sz w:val="20"/>
+          <w:szCs w:val="20"/>
+          <w:lang w:val="en-US"/>
+        </w:rPr>
+      </w:pPr>
+      <w:r>
+        <w:rPr>
+          <w:rFonts w:ascii="Arial" w:hAnsi="Arial" w:cs="Arial"/>
+          <w:sz w:val="20"/>
+          <w:szCs w:val="20"/>
+          <w:lang w:val="en-US"/>
+        </w:rPr>
+        <w:t xml:space="preserve">Remove </w:t>
+      </w:r>
+    </w:p>
+    <w:p>
+      <w:pPr>
+        <w:pStyle w:val="Prrafodelista"/>
+        <w:rPr>
+          <w:rFonts w:ascii="Arial" w:hAnsi="Arial" w:cs="Arial"/>
+          <w:sz w:val="20"/>
+          <w:szCs w:val="20"/>
+        </w:rPr>
+      </w:pPr>
+      <w:proofErr w:type="spellStart"/>
+      <w:r>
+        <w:rPr>
+          <w:rFonts w:ascii="Arial" w:hAnsi="Arial" w:cs="Arial"/>
+          <w:sz w:val="20"/>
+          <w:szCs w:val="20"/>
+        </w:rPr>
+        <w:t>Remove</w:t>
+      </w:r>
+      <w:proofErr w:type="spellEnd"/>
+    </w:p>
+    <w:p>
+      <w:pPr>
+        <w:pStyle w:val="Prrafodelista"/>
+        <w:rPr>
+          <w:rFonts w:ascii="Arial" w:hAnsi="Arial" w:cs="Arial"/>
+          <w:sz w:val="20"/>
+          <w:szCs w:val="20"/>
+        </w:rPr>
+      </w:pPr>
+      <w:r>
+        <w:rPr>
+          <w:rFonts w:ascii="Arial" w:hAnsi="Arial" w:cs="Arial"/>
+          <w:sz w:val="20"/>
+          <w:szCs w:val="20"/>
+        </w:rPr>
+        <w:t>Ok</w:t>
+      </w:r>
+    </w:p>
+    <w:p>
+      <w:pPr>
+        <w:pStyle w:val="Prrafodelista"/>
         <w:rPr>
           <w:rFonts w:ascii="Arial" w:hAnsi="Arial" w:cs="Arial"/>
           <w:i/>
@@ -339,174 +486,8 @@
           <w:sz w:val="20"/>
           <w:szCs w:val="20"/>
         </w:rPr>
-        <w:t>Hacer visible e invisible el tablero creado</w:t>
-      </w:r>
-    </w:p>
-    <w:p>
-      <w:pPr>
-        <w:pStyle w:val="Prrafodelista"/>
-        <w:rPr>
-          <w:rFonts w:ascii="Arial" w:hAnsi="Arial" w:cs="Arial"/>
-          <w:b/>
-          <w:bCs/>
-          <w:sz w:val="20"/>
-          <w:szCs w:val="20"/>
-          <w:lang w:val="en-US"/>
-        </w:rPr>
-      </w:pPr>
-      <w:r>
-        <w:rPr>
-          <w:rFonts w:ascii="Arial" w:hAnsi="Arial" w:cs="Arial"/>
-          <w:b/>
-          <w:bCs/>
-          <w:sz w:val="20"/>
-          <w:szCs w:val="20"/>
-          <w:lang w:val="en-US"/>
-        </w:rPr>
-        <w:t>Miniciclo4:</w:t>
-      </w:r>
-    </w:p>
-    <w:p>
-      <w:pPr>
-        <w:pStyle w:val="Prrafodelista"/>
-        <w:rPr>
-          <w:rFonts w:ascii="Arial" w:hAnsi="Arial" w:cs="Arial"/>
-          <w:sz w:val="20"/>
-          <w:szCs w:val="20"/>
-          <w:lang w:val="en-US"/>
-        </w:rPr>
-      </w:pPr>
-      <w:r>
-        <w:rPr>
-          <w:rFonts w:ascii="Arial" w:hAnsi="Arial" w:cs="Arial"/>
-          <w:sz w:val="20"/>
-          <w:szCs w:val="20"/>
-          <w:lang w:val="en-US"/>
-        </w:rPr>
-        <w:t>Select</w:t>
-      </w:r>
-    </w:p>
-    <w:p>
-      <w:pPr>
-        <w:pStyle w:val="Prrafodelista"/>
-        <w:rPr>
-          <w:rFonts w:ascii="Arial" w:hAnsi="Arial" w:cs="Arial"/>
-          <w:sz w:val="20"/>
-          <w:szCs w:val="20"/>
-          <w:lang w:val="en-US"/>
-        </w:rPr>
-      </w:pPr>
-      <w:r>
-        <w:rPr>
-          <w:rFonts w:ascii="Arial" w:hAnsi="Arial" w:cs="Arial"/>
-          <w:sz w:val="20"/>
-          <w:szCs w:val="20"/>
-          <w:lang w:val="en-US"/>
-        </w:rPr>
-        <w:t>Shift</w:t>
-      </w:r>
-    </w:p>
-    <w:p>
-      <w:pPr>
-        <w:pStyle w:val="Prrafodelista"/>
-        <w:rPr>
-          <w:rFonts w:ascii="Arial" w:hAnsi="Arial" w:cs="Arial"/>
-          <w:sz w:val="20"/>
-          <w:szCs w:val="20"/>
-          <w:lang w:val="en-US"/>
-        </w:rPr>
-      </w:pPr>
-      <w:r>
-        <w:rPr>
-          <w:rFonts w:ascii="Arial" w:hAnsi="Arial" w:cs="Arial"/>
-          <w:sz w:val="20"/>
-          <w:szCs w:val="20"/>
-          <w:lang w:val="en-US"/>
-        </w:rPr>
-        <w:t xml:space="preserve">Move </w:t>
-      </w:r>
-    </w:p>
-    <w:p>
-      <w:pPr>
-        <w:pStyle w:val="Prrafodelista"/>
-        <w:rPr>
-          <w:rFonts w:ascii="Arial" w:hAnsi="Arial" w:cs="Arial"/>
-          <w:sz w:val="20"/>
-          <w:szCs w:val="20"/>
-          <w:lang w:val="en-US"/>
-        </w:rPr>
-      </w:pPr>
-      <w:r>
-        <w:rPr>
-          <w:rFonts w:ascii="Arial" w:hAnsi="Arial" w:cs="Arial"/>
-          <w:sz w:val="20"/>
-          <w:szCs w:val="20"/>
-          <w:lang w:val="en-US"/>
-        </w:rPr>
-        <w:t xml:space="preserve">Jump </w:t>
-      </w:r>
-    </w:p>
-    <w:p>
-      <w:pPr>
-        <w:pStyle w:val="Prrafodelista"/>
-        <w:rPr>
-          <w:rFonts w:ascii="Arial" w:hAnsi="Arial" w:cs="Arial"/>
-          <w:sz w:val="20"/>
-          <w:szCs w:val="20"/>
-          <w:lang w:val="en-US"/>
-        </w:rPr>
-      </w:pPr>
-      <w:r>
-        <w:rPr>
-          <w:rFonts w:ascii="Arial" w:hAnsi="Arial" w:cs="Arial"/>
-          <w:sz w:val="20"/>
-          <w:szCs w:val="20"/>
-          <w:lang w:val="en-US"/>
-        </w:rPr>
-        <w:t xml:space="preserve">Remove </w:t>
-      </w:r>
-    </w:p>
-    <w:p>
-      <w:pPr>
-        <w:pStyle w:val="Prrafodelista"/>
-        <w:rPr>
-          <w:rFonts w:ascii="Arial" w:hAnsi="Arial" w:cs="Arial"/>
-          <w:sz w:val="20"/>
-          <w:szCs w:val="20"/>
-        </w:rPr>
-      </w:pPr>
-      <w:proofErr w:type="spellStart"/>
-      <w:r>
-        <w:rPr>
-          <w:rFonts w:ascii="Arial" w:hAnsi="Arial" w:cs="Arial"/>
-          <w:sz w:val="20"/>
-          <w:szCs w:val="20"/>
-        </w:rPr>
-        <w:t>Remove</w:t>
-      </w:r>
-      <w:proofErr w:type="spellEnd"/>
-    </w:p>
-    <w:p>
-      <w:pPr>
-        <w:pStyle w:val="Prrafodelista"/>
-        <w:rPr>
-          <w:rFonts w:ascii="Arial" w:hAnsi="Arial" w:cs="Arial"/>
-          <w:sz w:val="20"/>
-          <w:szCs w:val="20"/>
-        </w:rPr>
-      </w:pPr>
-      <w:r>
-        <w:rPr>
-          <w:rFonts w:ascii="Arial" w:hAnsi="Arial" w:cs="Arial"/>
-          <w:sz w:val="20"/>
-          <w:szCs w:val="20"/>
-        </w:rPr>
-        <w:t>Ok</w:t>
-      </w:r>
-    </w:p>
-    <w:p>
-      <w:pPr>
-        <w:pStyle w:val="Prrafodelista"/>
+      </w:pPr>
+      <w:r>
         <w:rPr>
           <w:rFonts w:ascii="Arial" w:hAnsi="Arial" w:cs="Arial"/>
           <w:i/>
@@ -514,8 +495,70 @@
           <w:sz w:val="20"/>
           <w:szCs w:val="20"/>
         </w:rPr>
-      </w:pPr>
-      <w:r>
+        <w:t>Hacer los métodos de juegos y verificar que cada método se haya ejecutado correctamente</w:t>
+      </w:r>
+    </w:p>
+    <w:p>
+      <w:pPr>
+        <w:pStyle w:val="Prrafodelista"/>
+        <w:rPr>
+          <w:rFonts w:ascii="Arial" w:hAnsi="Arial" w:cs="Arial"/>
+          <w:b/>
+          <w:bCs/>
+          <w:sz w:val="20"/>
+          <w:szCs w:val="20"/>
+        </w:rPr>
+      </w:pPr>
+      <w:r>
+        <w:rPr>
+          <w:rFonts w:ascii="Arial" w:hAnsi="Arial" w:cs="Arial"/>
+          <w:b/>
+          <w:bCs/>
+          <w:sz w:val="20"/>
+          <w:szCs w:val="20"/>
+        </w:rPr>
+        <w:t>Miniciclo5:</w:t>
+      </w:r>
+    </w:p>
+    <w:p>
+      <w:pPr>
+        <w:pStyle w:val="Prrafodelista"/>
+        <w:rPr>
+          <w:rFonts w:ascii="Arial" w:hAnsi="Arial" w:cs="Arial"/>
+          <w:sz w:val="20"/>
+          <w:szCs w:val="20"/>
+        </w:rPr>
+      </w:pPr>
+      <w:r>
+        <w:rPr>
+          <w:rFonts w:ascii="Arial" w:hAnsi="Arial" w:cs="Arial"/>
+          <w:sz w:val="20"/>
+          <w:szCs w:val="20"/>
+        </w:rPr>
+        <w:t>Swap</w:t>
+      </w:r>
+    </w:p>
+    <w:p>
+      <w:pPr>
+        <w:pStyle w:val="Prrafodelista"/>
+        <w:rPr>
+          <w:rFonts w:ascii="Arial" w:hAnsi="Arial" w:cs="Arial"/>
+          <w:sz w:val="20"/>
+          <w:szCs w:val="20"/>
+        </w:rPr>
+      </w:pPr>
+      <w:r>
+        <w:rPr>
+          <w:rFonts w:ascii="Arial" w:hAnsi="Arial" w:cs="Arial"/>
+          <w:sz w:val="20"/>
+          <w:szCs w:val="20"/>
+        </w:rPr>
+        <w:t xml:space="preserve">Consult </w:t>
+      </w:r>
+    </w:p>
+    <w:p>
+      <w:pPr>
+        <w:pStyle w:val="Prrafodelista"/>
         <w:rPr>
           <w:rFonts w:ascii="Arial" w:hAnsi="Arial" w:cs="Arial"/>
           <w:i/>
@@ -523,70 +566,8 @@
           <w:sz w:val="20"/>
           <w:szCs w:val="20"/>
         </w:rPr>
-        <w:t>Hacer los métodos de juegos y verificar que cada método se haya ejecutado correctamente</w:t>
-      </w:r>
-    </w:p>
-    <w:p>
-      <w:pPr>
-        <w:pStyle w:val="Prrafodelista"/>
-        <w:rPr>
-          <w:rFonts w:ascii="Arial" w:hAnsi="Arial" w:cs="Arial"/>
-          <w:b/>
-          <w:bCs/>
-          <w:sz w:val="20"/>
-          <w:szCs w:val="20"/>
-        </w:rPr>
-      </w:pPr>
-      <w:r>
-        <w:rPr>
-          <w:rFonts w:ascii="Arial" w:hAnsi="Arial" w:cs="Arial"/>
-          <w:b/>
-          <w:bCs/>
-          <w:sz w:val="20"/>
-          <w:szCs w:val="20"/>
-        </w:rPr>
-        <w:t>Miniciclo5:</w:t>
-      </w:r>
-    </w:p>
-    <w:p>
-      <w:pPr>
-        <w:pStyle w:val="Prrafodelista"/>
-        <w:rPr>
-          <w:rFonts w:ascii="Arial" w:hAnsi="Arial" w:cs="Arial"/>
-          <w:sz w:val="20"/>
-          <w:szCs w:val="20"/>
-        </w:rPr>
-      </w:pPr>
-      <w:r>
-        <w:rPr>
-          <w:rFonts w:ascii="Arial" w:hAnsi="Arial" w:cs="Arial"/>
-          <w:sz w:val="20"/>
-          <w:szCs w:val="20"/>
-        </w:rPr>
-        <w:t>Swap</w:t>
-      </w:r>
-    </w:p>
-    <w:p>
-      <w:pPr>
-        <w:pStyle w:val="Prrafodelista"/>
-        <w:rPr>
-          <w:rFonts w:ascii="Arial" w:hAnsi="Arial" w:cs="Arial"/>
-          <w:sz w:val="20"/>
-          <w:szCs w:val="20"/>
-        </w:rPr>
-      </w:pPr>
-      <w:r>
-        <w:rPr>
-          <w:rFonts w:ascii="Arial" w:hAnsi="Arial" w:cs="Arial"/>
-          <w:sz w:val="20"/>
-          <w:szCs w:val="20"/>
-        </w:rPr>
-        <w:t xml:space="preserve">Consult </w:t>
-      </w:r>
-    </w:p>
-    <w:p>
-      <w:pPr>
-        <w:pStyle w:val="Prrafodelista"/>
+      </w:pPr>
+      <w:r>
         <w:rPr>
           <w:rFonts w:ascii="Arial" w:hAnsi="Arial" w:cs="Arial"/>
           <w:i/>
@@ -594,8 +575,58 @@
           <w:sz w:val="20"/>
           <w:szCs w:val="20"/>
         </w:rPr>
-      </w:pPr>
-      <w:r>
+        <w:t xml:space="preserve">Intercambiar tableros de juego y consultar estado del tablero </w:t>
+      </w:r>
+    </w:p>
+    <w:p>
+      <w:pPr>
+        <w:pStyle w:val="Prrafodelista"/>
+        <w:rPr>
+          <w:rFonts w:ascii="Arial" w:hAnsi="Arial" w:cs="Arial"/>
+          <w:sz w:val="20"/>
+          <w:szCs w:val="20"/>
+        </w:rPr>
+      </w:pPr>
+      <w:r>
+        <w:rPr>
+          <w:rFonts w:ascii="Arial" w:hAnsi="Arial" w:cs="Arial"/>
+          <w:b/>
+          <w:bCs/>
+          <w:sz w:val="20"/>
+          <w:szCs w:val="20"/>
+        </w:rPr>
+        <w:t>Miniciclo6</w:t>
+      </w:r>
+      <w:r>
+        <w:rPr>
+          <w:rFonts w:ascii="Arial" w:hAnsi="Arial" w:cs="Arial"/>
+          <w:sz w:val="20"/>
+          <w:szCs w:val="20"/>
+        </w:rPr>
+        <w:t>:</w:t>
+      </w:r>
+    </w:p>
+    <w:p>
+      <w:pPr>
+        <w:pStyle w:val="Prrafodelista"/>
+        <w:rPr>
+          <w:rFonts w:ascii="Arial" w:hAnsi="Arial" w:cs="Arial"/>
+          <w:sz w:val="20"/>
+          <w:szCs w:val="20"/>
+        </w:rPr>
+      </w:pPr>
+      <w:r>
+        <w:rPr>
+          <w:rFonts w:ascii="Arial" w:hAnsi="Arial" w:cs="Arial"/>
+          <w:sz w:val="20"/>
+          <w:szCs w:val="20"/>
+        </w:rPr>
+        <w:t>Finish</w:t>
+      </w:r>
+    </w:p>
+    <w:p>
+      <w:pPr>
+        <w:pStyle w:val="Prrafodelista"/>
         <w:rPr>
           <w:rFonts w:ascii="Arial" w:hAnsi="Arial" w:cs="Arial"/>
           <w:i/>
@@ -603,58 +634,8 @@
           <w:sz w:val="20"/>
           <w:szCs w:val="20"/>
         </w:rPr>
-        <w:t xml:space="preserve">Intercambiar tableros de juego y consultar estado del tablero </w:t>
-      </w:r>
-    </w:p>
-    <w:p>
-      <w:pPr>
-        <w:pStyle w:val="Prrafodelista"/>
-        <w:rPr>
-          <w:rFonts w:ascii="Arial" w:hAnsi="Arial" w:cs="Arial"/>
-          <w:sz w:val="20"/>
-          <w:szCs w:val="20"/>
-        </w:rPr>
-      </w:pPr>
-      <w:r>
-        <w:rPr>
-          <w:rFonts w:ascii="Arial" w:hAnsi="Arial" w:cs="Arial"/>
-          <w:b/>
-          <w:bCs/>
-          <w:sz w:val="20"/>
-          <w:szCs w:val="20"/>
-        </w:rPr>
-        <w:t>Miniciclo6</w:t>
-      </w:r>
-      <w:r>
-        <w:rPr>
-          <w:rFonts w:ascii="Arial" w:hAnsi="Arial" w:cs="Arial"/>
-          <w:sz w:val="20"/>
-          <w:szCs w:val="20"/>
-        </w:rPr>
-        <w:t>:</w:t>
-      </w:r>
-    </w:p>
-    <w:p>
-      <w:pPr>
-        <w:pStyle w:val="Prrafodelista"/>
-        <w:rPr>
-          <w:rFonts w:ascii="Arial" w:hAnsi="Arial" w:cs="Arial"/>
-          <w:sz w:val="20"/>
-          <w:szCs w:val="20"/>
-        </w:rPr>
-      </w:pPr>
-      <w:r>
-        <w:rPr>
-          <w:rFonts w:ascii="Arial" w:hAnsi="Arial" w:cs="Arial"/>
-          <w:sz w:val="20"/>
-          <w:szCs w:val="20"/>
-        </w:rPr>
-        <w:t>Finish</w:t>
-      </w:r>
-    </w:p>
-    <w:p>
-      <w:pPr>
-        <w:pStyle w:val="Prrafodelista"/>
+      </w:pPr>
+      <w:r>
         <w:rPr>
           <w:rFonts w:ascii="Arial" w:hAnsi="Arial" w:cs="Arial"/>
           <w:i/>
@@ -662,8 +643,152 @@
           <w:sz w:val="20"/>
           <w:szCs w:val="20"/>
         </w:rPr>
-      </w:pPr>
-      <w:r>
+        <w:t>Terminar juego y no ejecutar más métodos</w:t>
+      </w:r>
+    </w:p>
+    <w:p>
+      <w:pPr>
+        <w:pStyle w:val="Prrafodelista"/>
+        <w:rPr>
+          <w:rFonts w:ascii="Arial" w:hAnsi="Arial" w:cs="Arial"/>
+          <w:b/>
+          <w:bCs/>
+          <w:sz w:val="20"/>
+          <w:szCs w:val="20"/>
+        </w:rPr>
+      </w:pPr>
+      <w:proofErr w:type="spellStart"/>
+      <w:r>
+        <w:rPr>
+          <w:rFonts w:ascii="Arial" w:hAnsi="Arial" w:cs="Arial"/>
+          <w:b/>
+          <w:bCs/>
+          <w:sz w:val="20"/>
+          <w:szCs w:val="20"/>
+        </w:rPr>
+        <w:t>Miniciclo</w:t>
+      </w:r>
+      <w:proofErr w:type="spellEnd"/>
+      <w:r>
+        <w:rPr>
+          <w:rFonts w:ascii="Arial" w:hAnsi="Arial" w:cs="Arial"/>
+          <w:b/>
+          <w:bCs/>
+          <w:sz w:val="20"/>
+          <w:szCs w:val="20"/>
+        </w:rPr>
+        <w:t xml:space="preserve"> 7:</w:t>
+      </w:r>
+    </w:p>
+    <w:p>
+      <w:pPr>
+        <w:pStyle w:val="Prrafodelista"/>
+        <w:rPr>
+          <w:rFonts w:ascii="Arial" w:hAnsi="Arial" w:cs="Arial"/>
+          <w:sz w:val="20"/>
+          <w:szCs w:val="20"/>
+        </w:rPr>
+      </w:pPr>
+      <w:proofErr w:type="spellStart"/>
+      <w:r>
+        <w:rPr>
+          <w:rFonts w:ascii="Arial" w:hAnsi="Arial" w:cs="Arial"/>
+          <w:sz w:val="20"/>
+          <w:szCs w:val="20"/>
+        </w:rPr>
+        <w:t>Move</w:t>
+      </w:r>
+      <w:proofErr w:type="spellEnd"/>
+    </w:p>
+    <w:p>
+      <w:pPr>
+        <w:pStyle w:val="Prrafodelista"/>
+        <w:rPr>
+          <w:rFonts w:ascii="Arial" w:hAnsi="Arial" w:cs="Arial"/>
+          <w:sz w:val="20"/>
+          <w:szCs w:val="20"/>
+        </w:rPr>
+      </w:pPr>
+      <w:proofErr w:type="spellStart"/>
+      <w:r>
+        <w:rPr>
+          <w:rFonts w:ascii="Arial" w:hAnsi="Arial" w:cs="Arial"/>
+          <w:sz w:val="20"/>
+          <w:szCs w:val="20"/>
+        </w:rPr>
+        <w:t>Read</w:t>
+      </w:r>
+      <w:proofErr w:type="spellEnd"/>
+      <w:r>
+        <w:rPr>
+          <w:rFonts w:ascii="Arial" w:hAnsi="Arial" w:cs="Arial"/>
+          <w:sz w:val="20"/>
+          <w:szCs w:val="20"/>
+        </w:rPr>
+        <w:t xml:space="preserve"> </w:t>
+      </w:r>
+    </w:p>
+    <w:p>
+      <w:pPr>
+        <w:pStyle w:val="Prrafodelista"/>
+        <w:rPr>
+          <w:rFonts w:ascii="Arial" w:hAnsi="Arial" w:cs="Arial"/>
+          <w:sz w:val="20"/>
+          <w:szCs w:val="20"/>
+        </w:rPr>
+      </w:pPr>
+      <w:proofErr w:type="spellStart"/>
+      <w:r>
+        <w:rPr>
+          <w:rFonts w:ascii="Arial" w:hAnsi="Arial" w:cs="Arial"/>
+          <w:sz w:val="20"/>
+          <w:szCs w:val="20"/>
+        </w:rPr>
+        <w:t>Write</w:t>
+      </w:r>
+      <w:proofErr w:type="spellEnd"/>
+    </w:p>
+    <w:p>
+      <w:pPr>
+        <w:pStyle w:val="Prrafodelista"/>
+        <w:rPr>
+          <w:rFonts w:ascii="Arial" w:hAnsi="Arial" w:cs="Arial"/>
+          <w:sz w:val="20"/>
+          <w:szCs w:val="20"/>
+        </w:rPr>
+      </w:pPr>
+      <w:r>
+        <w:rPr>
+          <w:rFonts w:ascii="Arial" w:hAnsi="Arial" w:cs="Arial"/>
+          <w:sz w:val="20"/>
+          <w:szCs w:val="20"/>
+        </w:rPr>
+        <w:t>Sabe</w:t>
+      </w:r>
+    </w:p>
+    <w:p>
+      <w:pPr>
+        <w:pStyle w:val="Prrafodelista"/>
+        <w:rPr>
+          <w:rFonts w:ascii="Arial" w:hAnsi="Arial" w:cs="Arial"/>
+          <w:sz w:val="20"/>
+          <w:szCs w:val="20"/>
+        </w:rPr>
+      </w:pPr>
+      <w:proofErr w:type="spellStart"/>
+      <w:r>
+        <w:rPr>
+          <w:rFonts w:ascii="Arial" w:hAnsi="Arial" w:cs="Arial"/>
+          <w:sz w:val="20"/>
+          <w:szCs w:val="20"/>
+        </w:rPr>
+        <w:t>Recover</w:t>
+      </w:r>
+      <w:proofErr w:type="spellEnd"/>
+    </w:p>
+    <w:p>
+      <w:pPr>
+        <w:pStyle w:val="Prrafodelista"/>
         <w:rPr>
           <w:rFonts w:ascii="Arial" w:hAnsi="Arial" w:cs="Arial"/>
           <w:i/>
@@ -671,151 +796,8 @@
           <w:sz w:val="20"/>
           <w:szCs w:val="20"/>
         </w:rPr>
-        <w:t>Terminar juego y no ejecutar más métodos</w:t>
-      </w:r>
-    </w:p>
-    <w:p>
-      <w:pPr>
-        <w:pStyle w:val="Prrafodelista"/>
-        <w:rPr>
-          <w:rFonts w:ascii="Arial" w:hAnsi="Arial" w:cs="Arial"/>
-          <w:b/>
-          <w:bCs/>
-          <w:sz w:val="20"/>
-          <w:szCs w:val="20"/>
-          <w:lang w:val="en-US"/>
-        </w:rPr>
-      </w:pPr>
-      <w:proofErr w:type="spellStart"/>
-      <w:r>
-        <w:rPr>
-          <w:rFonts w:ascii="Arial" w:hAnsi="Arial" w:cs="Arial"/>
-          <w:b/>
-          <w:bCs/>
-          <w:sz w:val="20"/>
-          <w:szCs w:val="20"/>
-          <w:lang w:val="en-US"/>
-        </w:rPr>
-        <w:t>Miniciclo</w:t>
-      </w:r>
-      <w:proofErr w:type="spellEnd"/>
-      <w:r>
-        <w:rPr>
-          <w:rFonts w:ascii="Arial" w:hAnsi="Arial" w:cs="Arial"/>
-          <w:b/>
-          <w:bCs/>
-          <w:sz w:val="20"/>
-          <w:szCs w:val="20"/>
-          <w:lang w:val="en-US"/>
-        </w:rPr>
-        <w:t xml:space="preserve"> 7:</w:t>
-      </w:r>
-    </w:p>
-    <w:p>
-      <w:pPr>
-        <w:pStyle w:val="Prrafodelista"/>
-        <w:rPr>
-          <w:rFonts w:ascii="Arial" w:hAnsi="Arial" w:cs="Arial"/>
-          <w:sz w:val="20"/>
-          <w:szCs w:val="20"/>
-          <w:lang w:val="en-US"/>
-        </w:rPr>
-      </w:pPr>
-      <w:r>
-        <w:rPr>
-          <w:rFonts w:ascii="Arial" w:hAnsi="Arial" w:cs="Arial"/>
-          <w:sz w:val="20"/>
-          <w:szCs w:val="20"/>
-          <w:lang w:val="en-US"/>
-        </w:rPr>
-        <w:t>Move</w:t>
-      </w:r>
-    </w:p>
-    <w:p>
-      <w:pPr>
-        <w:pStyle w:val="Prrafodelista"/>
-        <w:rPr>
-          <w:rFonts w:ascii="Arial" w:hAnsi="Arial" w:cs="Arial"/>
-          <w:sz w:val="20"/>
-          <w:szCs w:val="20"/>
-          <w:lang w:val="en-US"/>
-        </w:rPr>
-      </w:pPr>
-      <w:r>
-        <w:rPr>
-          <w:rFonts w:ascii="Arial" w:hAnsi="Arial" w:cs="Arial"/>
-          <w:sz w:val="20"/>
-          <w:szCs w:val="20"/>
-          <w:lang w:val="en-US"/>
-        </w:rPr>
-        <w:t xml:space="preserve">Read </w:t>
-      </w:r>
-    </w:p>
-    <w:p>
-      <w:pPr>
-        <w:pStyle w:val="Prrafodelista"/>
-        <w:rPr>
-          <w:rFonts w:ascii="Arial" w:hAnsi="Arial" w:cs="Arial"/>
-          <w:sz w:val="20"/>
-          <w:szCs w:val="20"/>
-          <w:lang w:val="en-US"/>
-        </w:rPr>
-      </w:pPr>
-      <w:r>
-        <w:rPr>
-          <w:rFonts w:ascii="Arial" w:hAnsi="Arial" w:cs="Arial"/>
-          <w:sz w:val="20"/>
-          <w:szCs w:val="20"/>
-          <w:lang w:val="en-US"/>
-        </w:rPr>
-        <w:t>Write</w:t>
-      </w:r>
-    </w:p>
-    <w:p>
-      <w:pPr>
-        <w:pStyle w:val="Prrafodelista"/>
-        <w:rPr>
-          <w:rFonts w:ascii="Arial" w:hAnsi="Arial" w:cs="Arial"/>
-          <w:sz w:val="20"/>
-          <w:szCs w:val="20"/>
-          <w:lang w:val="en-US"/>
-        </w:rPr>
-      </w:pPr>
-      <w:proofErr w:type="spellStart"/>
-      <w:r>
-        <w:rPr>
-          <w:rFonts w:ascii="Arial" w:hAnsi="Arial" w:cs="Arial"/>
-          <w:sz w:val="20"/>
-          <w:szCs w:val="20"/>
-          <w:lang w:val="en-US"/>
-        </w:rPr>
-        <w:t>Sabe</w:t>
-      </w:r>
-      <w:proofErr w:type="spellEnd"/>
-    </w:p>
-    <w:p>
-      <w:pPr>
-        <w:pStyle w:val="Prrafodelista"/>
-        <w:rPr>
-          <w:rFonts w:ascii="Arial" w:hAnsi="Arial" w:cs="Arial"/>
-          <w:sz w:val="20"/>
-          <w:szCs w:val="20"/>
-          <w:lang w:val="en-US"/>
-        </w:rPr>
-      </w:pPr>
-      <w:r>
-        <w:rPr>
-          <w:rFonts w:ascii="Arial" w:hAnsi="Arial" w:cs="Arial"/>
-          <w:sz w:val="20"/>
-          <w:szCs w:val="20"/>
-          <w:lang w:val="en-US"/>
-        </w:rPr>
-        <w:t>Recover</w:t>
-      </w:r>
-    </w:p>
-    <w:p>
-      <w:pPr>
-        <w:pStyle w:val="Prrafodelista"/>
+      </w:pPr>
+      <w:r>
         <w:rPr>
           <w:rFonts w:ascii="Arial" w:hAnsi="Arial" w:cs="Arial"/>
           <w:i/>
@@ -823,127 +805,18 @@
           <w:sz w:val="20"/>
           <w:szCs w:val="20"/>
         </w:rPr>
-      </w:pPr>
-      <w:r>
-        <w:rPr>
-          <w:rFonts w:ascii="Arial" w:hAnsi="Arial" w:cs="Arial"/>
-          <w:i/>
-          <w:iCs/>
-          <w:sz w:val="20"/>
-          <w:szCs w:val="20"/>
-        </w:rPr>
-        <w:t xml:space="preserve">Hacer nuevos </w:t>
-      </w:r>
-      <w:proofErr w:type="gramStart"/>
-      <w:r>
-        <w:rPr>
-          <w:rFonts w:ascii="Arial" w:hAnsi="Arial" w:cs="Arial"/>
-          <w:i/>
-          <w:iCs/>
-          <w:sz w:val="20"/>
-          <w:szCs w:val="20"/>
-        </w:rPr>
-        <w:t>movimientos ,</w:t>
-      </w:r>
-      <w:proofErr w:type="gramEnd"/>
-      <w:r>
-        <w:rPr>
-          <w:rFonts w:ascii="Arial" w:hAnsi="Arial" w:cs="Arial"/>
-          <w:i/>
-          <w:iCs/>
-          <w:sz w:val="20"/>
-          <w:szCs w:val="20"/>
-        </w:rPr>
-        <w:t xml:space="preserve"> leer y escribir un tablero de configuración ; guardar y recuperar una partida del tablero de configuración.</w:t>
-      </w:r>
-    </w:p>
-    <w:p>
-      <w:pPr>
-        <w:pStyle w:val="Prrafodelista"/>
-        <w:rPr>
-          <w:rFonts w:ascii="Arial" w:hAnsi="Arial" w:cs="Arial"/>
-          <w:i/>
-          <w:iCs/>
-          <w:sz w:val="20"/>
-          <w:szCs w:val="20"/>
-        </w:rPr>
-      </w:pPr>
-      <w:proofErr w:type="spellStart"/>
-      <w:r>
-        <w:rPr>
-          <w:rFonts w:ascii="Arial" w:hAnsi="Arial" w:cs="Arial"/>
-          <w:i/>
-          <w:iCs/>
-          <w:sz w:val="20"/>
-          <w:szCs w:val="20"/>
-        </w:rPr>
-        <w:t>Mniciclo</w:t>
-      </w:r>
-      <w:proofErr w:type="spellEnd"/>
-      <w:r>
-        <w:rPr>
-          <w:rFonts w:ascii="Arial" w:hAnsi="Arial" w:cs="Arial"/>
-          <w:i/>
-          <w:iCs/>
-          <w:sz w:val="20"/>
-          <w:szCs w:val="20"/>
-        </w:rPr>
-        <w:t xml:space="preserve"> 8 </w:t>
-      </w:r>
-    </w:p>
-    <w:p>
-      <w:pPr>
-        <w:pStyle w:val="Prrafodelista"/>
-        <w:rPr>
-          <w:rFonts w:ascii="Arial" w:hAnsi="Arial" w:cs="Arial"/>
-          <w:i/>
-          <w:iCs/>
-          <w:sz w:val="20"/>
-          <w:szCs w:val="20"/>
-        </w:rPr>
-      </w:pPr>
-      <w:proofErr w:type="spellStart"/>
-      <w:r>
-        <w:rPr>
-          <w:rFonts w:ascii="Arial" w:hAnsi="Arial" w:cs="Arial"/>
-          <w:i/>
-          <w:iCs/>
-          <w:sz w:val="20"/>
-          <w:szCs w:val="20"/>
-        </w:rPr>
-        <w:t>Solve</w:t>
-      </w:r>
-      <w:proofErr w:type="spellEnd"/>
-      <w:r>
-        <w:rPr>
-          <w:rFonts w:ascii="Arial" w:hAnsi="Arial" w:cs="Arial"/>
-          <w:i/>
-          <w:iCs/>
-          <w:sz w:val="20"/>
-          <w:szCs w:val="20"/>
-        </w:rPr>
-        <w:t xml:space="preserve"> </w:t>
-      </w:r>
-    </w:p>
-    <w:p>
-      <w:pPr>
-        <w:pStyle w:val="Prrafodelista"/>
-        <w:rPr>
-          <w:rFonts w:ascii="Arial" w:hAnsi="Arial" w:cs="Arial"/>
-          <w:sz w:val="20"/>
-          <w:szCs w:val="20"/>
-        </w:rPr>
-      </w:pPr>
-      <w:proofErr w:type="spellStart"/>
-      <w:r>
-        <w:rPr>
-          <w:rFonts w:ascii="Arial" w:hAnsi="Arial" w:cs="Arial"/>
-          <w:sz w:val="20"/>
-          <w:szCs w:val="20"/>
-        </w:rPr>
-        <w:t>Simulate</w:t>
-      </w:r>
-      <w:proofErr w:type="spellEnd"/>
+        <w:t>Hacer nuevos movimientos , leer y escribir un tablero de configuración ; guardar y recuperar una partida del tablero de configuración.</w:t>
+      </w:r>
+    </w:p>
+    <w:p>
+      <w:pPr>
+        <w:pStyle w:val="Prrafodelista"/>
+        <w:rPr>
+          <w:rFonts w:ascii="Arial" w:hAnsi="Arial" w:cs="Arial"/>
+          <w:sz w:val="20"/>
+          <w:szCs w:val="20"/>
+        </w:rPr>
+      </w:pPr>
     </w:p>
     <w:p>
       <w:pPr>
@@ -1082,23 +955,13 @@
           <w:szCs w:val="20"/>
         </w:rPr>
       </w:pPr>
-      <w:proofErr w:type="gramStart"/>
-      <w:r>
-        <w:rPr>
-          <w:rFonts w:ascii="Arial" w:hAnsi="Arial" w:cs="Arial"/>
-          <w:sz w:val="20"/>
-          <w:szCs w:val="20"/>
-        </w:rPr>
-        <w:t>Terminado ,</w:t>
-      </w:r>
-      <w:proofErr w:type="gramEnd"/>
-      <w:r>
-        <w:rPr>
-          <w:rFonts w:ascii="Arial" w:hAnsi="Arial" w:cs="Arial"/>
-          <w:sz w:val="20"/>
-          <w:szCs w:val="20"/>
-        </w:rPr>
-        <w:t xml:space="preserve"> se hace visible e invisible el tablero y sus fichas.</w:t>
+      <w:r>
+        <w:rPr>
+          <w:rFonts w:ascii="Arial" w:hAnsi="Arial" w:cs="Arial"/>
+          <w:sz w:val="20"/>
+          <w:szCs w:val="20"/>
+        </w:rPr>
+        <w:t>Terminado , se hace visible e invisible el tablero y sus fichas.</w:t>
       </w:r>
     </w:p>
     <w:p>
@@ -1160,7 +1023,6 @@
           <w:sz w:val="20"/>
           <w:szCs w:val="20"/>
         </w:rPr>
-        <w:lastRenderedPageBreak/>
         <w:t>Miniciclo5:</w:t>
       </w:r>
     </w:p>
@@ -1173,23 +1035,95 @@
           <w:szCs w:val="20"/>
         </w:rPr>
       </w:pPr>
-      <w:proofErr w:type="gramStart"/>
-      <w:r>
-        <w:rPr>
-          <w:rFonts w:ascii="Arial" w:hAnsi="Arial" w:cs="Arial"/>
-          <w:sz w:val="20"/>
-          <w:szCs w:val="20"/>
-        </w:rPr>
-        <w:t>Incompleto ,</w:t>
-      </w:r>
-      <w:proofErr w:type="gramEnd"/>
-      <w:r>
-        <w:rPr>
-          <w:rFonts w:ascii="Arial" w:hAnsi="Arial" w:cs="Arial"/>
-          <w:sz w:val="20"/>
-          <w:szCs w:val="20"/>
-        </w:rPr>
-        <w:t xml:space="preserve"> falta método </w:t>
+      <w:r>
+        <w:rPr>
+          <w:rFonts w:ascii="Arial" w:hAnsi="Arial" w:cs="Arial"/>
+          <w:sz w:val="20"/>
+          <w:szCs w:val="20"/>
+        </w:rPr>
+        <w:t>Incompleto , falta método ok</w:t>
+      </w:r>
+    </w:p>
+    <w:p>
+      <w:pPr>
+        <w:pStyle w:val="Prrafodelista"/>
+        <w:rPr>
+          <w:rFonts w:ascii="Arial" w:hAnsi="Arial" w:cs="Arial"/>
+          <w:sz w:val="20"/>
+          <w:szCs w:val="20"/>
+        </w:rPr>
+      </w:pPr>
+    </w:p>
+    <w:p>
+      <w:pPr>
+        <w:pStyle w:val="Prrafodelista"/>
+        <w:rPr>
+          <w:rFonts w:ascii="Arial" w:hAnsi="Arial" w:cs="Arial"/>
+          <w:sz w:val="20"/>
+          <w:szCs w:val="20"/>
+        </w:rPr>
+      </w:pPr>
+      <w:r>
+        <w:rPr>
+          <w:rFonts w:ascii="Arial" w:hAnsi="Arial" w:cs="Arial"/>
+          <w:sz w:val="20"/>
+          <w:szCs w:val="20"/>
+        </w:rPr>
+        <w:t>Miniciclo6:</w:t>
+      </w:r>
+    </w:p>
+    <w:p>
+      <w:pPr>
+        <w:pStyle w:val="Prrafodelista"/>
+        <w:rPr>
+          <w:rFonts w:ascii="Arial" w:hAnsi="Arial" w:cs="Arial"/>
+          <w:sz w:val="20"/>
+          <w:szCs w:val="20"/>
+        </w:rPr>
+      </w:pPr>
+      <w:r>
+        <w:rPr>
+          <w:rFonts w:ascii="Arial" w:hAnsi="Arial" w:cs="Arial"/>
+          <w:sz w:val="20"/>
+          <w:szCs w:val="20"/>
+        </w:rPr>
+        <w:t>Terminado</w:t>
+      </w:r>
+    </w:p>
+    <w:p>
+      <w:pPr>
+        <w:pStyle w:val="Prrafodelista"/>
+        <w:rPr>
+          <w:rFonts w:ascii="Arial" w:hAnsi="Arial" w:cs="Arial"/>
+          <w:sz w:val="20"/>
+          <w:szCs w:val="20"/>
+        </w:rPr>
+      </w:pPr>
+      <w:r>
+        <w:rPr>
+          <w:rFonts w:ascii="Arial" w:hAnsi="Arial" w:cs="Arial"/>
+          <w:sz w:val="20"/>
+          <w:szCs w:val="20"/>
+        </w:rPr>
+        <w:t>Miniciclo7:</w:t>
+      </w:r>
+    </w:p>
+    <w:p>
+      <w:pPr>
+        <w:pStyle w:val="Prrafodelista"/>
+        <w:rPr>
+          <w:rFonts w:ascii="Arial" w:hAnsi="Arial" w:cs="Arial"/>
+          <w:sz w:val="20"/>
+          <w:szCs w:val="20"/>
+        </w:rPr>
+      </w:pPr>
+      <w:r>
+        <w:rPr>
+          <w:rFonts w:ascii="Arial" w:hAnsi="Arial" w:cs="Arial"/>
+          <w:sz w:val="20"/>
+          <w:szCs w:val="20"/>
+        </w:rPr>
+        <w:t xml:space="preserve">Incompleto , solo hay un método implementado , </w:t>
       </w:r>
       <w:proofErr w:type="spellStart"/>
       <w:r>
@@ -1198,147 +1132,9 @@
           <w:sz w:val="20"/>
           <w:szCs w:val="20"/>
         </w:rPr>
-        <w:t>consult</w:t>
+        <w:t>write</w:t>
       </w:r>
       <w:proofErr w:type="spellEnd"/>
-    </w:p>
-    <w:p>
-      <w:pPr>
-        <w:pStyle w:val="Prrafodelista"/>
-        <w:rPr>
-          <w:rFonts w:ascii="Arial" w:hAnsi="Arial" w:cs="Arial"/>
-          <w:sz w:val="20"/>
-          <w:szCs w:val="20"/>
-        </w:rPr>
-      </w:pPr>
-    </w:p>
-    <w:p>
-      <w:pPr>
-        <w:pStyle w:val="Prrafodelista"/>
-        <w:rPr>
-          <w:rFonts w:ascii="Arial" w:hAnsi="Arial" w:cs="Arial"/>
-          <w:sz w:val="20"/>
-          <w:szCs w:val="20"/>
-        </w:rPr>
-      </w:pPr>
-      <w:r>
-        <w:rPr>
-          <w:rFonts w:ascii="Arial" w:hAnsi="Arial" w:cs="Arial"/>
-          <w:sz w:val="20"/>
-          <w:szCs w:val="20"/>
-        </w:rPr>
-        <w:t>Miniciclo6:</w:t>
-      </w:r>
-    </w:p>
-    <w:p>
-      <w:pPr>
-        <w:pStyle w:val="Prrafodelista"/>
-        <w:rPr>
-          <w:rFonts w:ascii="Arial" w:hAnsi="Arial" w:cs="Arial"/>
-          <w:sz w:val="20"/>
-          <w:szCs w:val="20"/>
-        </w:rPr>
-      </w:pPr>
-      <w:r>
-        <w:rPr>
-          <w:rFonts w:ascii="Arial" w:hAnsi="Arial" w:cs="Arial"/>
-          <w:sz w:val="20"/>
-          <w:szCs w:val="20"/>
-        </w:rPr>
-        <w:t>Terminado</w:t>
-      </w:r>
-    </w:p>
-    <w:p>
-      <w:pPr>
-        <w:pStyle w:val="Prrafodelista"/>
-        <w:rPr>
-          <w:rFonts w:ascii="Arial" w:hAnsi="Arial" w:cs="Arial"/>
-          <w:sz w:val="20"/>
-          <w:szCs w:val="20"/>
-        </w:rPr>
-      </w:pPr>
-      <w:r>
-        <w:rPr>
-          <w:rFonts w:ascii="Arial" w:hAnsi="Arial" w:cs="Arial"/>
-          <w:sz w:val="20"/>
-          <w:szCs w:val="20"/>
-        </w:rPr>
-        <w:t>Miniciclo7:</w:t>
-      </w:r>
-    </w:p>
-    <w:p>
-      <w:pPr>
-        <w:pStyle w:val="Prrafodelista"/>
-        <w:rPr>
-          <w:rFonts w:ascii="Arial" w:hAnsi="Arial" w:cs="Arial"/>
-          <w:sz w:val="20"/>
-          <w:szCs w:val="20"/>
-        </w:rPr>
-      </w:pPr>
-      <w:r>
-        <w:rPr>
-          <w:rFonts w:ascii="Arial" w:hAnsi="Arial" w:cs="Arial"/>
-          <w:sz w:val="20"/>
-          <w:szCs w:val="20"/>
-        </w:rPr>
-        <w:t>Terminado</w:t>
-      </w:r>
-    </w:p>
-    <w:p>
-      <w:pPr>
-        <w:pStyle w:val="Prrafodelista"/>
-        <w:rPr>
-          <w:rFonts w:ascii="Arial" w:hAnsi="Arial" w:cs="Arial"/>
-          <w:sz w:val="20"/>
-          <w:szCs w:val="20"/>
-        </w:rPr>
-      </w:pPr>
-      <w:proofErr w:type="spellStart"/>
-      <w:r>
-        <w:rPr>
-          <w:rFonts w:ascii="Arial" w:hAnsi="Arial" w:cs="Arial"/>
-          <w:sz w:val="20"/>
-          <w:szCs w:val="20"/>
-        </w:rPr>
-        <w:t>Miniciclo</w:t>
-      </w:r>
-      <w:proofErr w:type="spellEnd"/>
-      <w:r>
-        <w:rPr>
-          <w:rFonts w:ascii="Arial" w:hAnsi="Arial" w:cs="Arial"/>
-          <w:sz w:val="20"/>
-          <w:szCs w:val="20"/>
-        </w:rPr>
-        <w:t xml:space="preserve"> </w:t>
-      </w:r>
-      <w:proofErr w:type="gramStart"/>
-      <w:r>
-        <w:rPr>
-          <w:rFonts w:ascii="Arial" w:hAnsi="Arial" w:cs="Arial"/>
-          <w:sz w:val="20"/>
-          <w:szCs w:val="20"/>
-        </w:rPr>
-        <w:t>8 :</w:t>
-      </w:r>
-      <w:proofErr w:type="gramEnd"/>
-    </w:p>
-    <w:p>
-      <w:pPr>
-        <w:pStyle w:val="Prrafodelista"/>
-        <w:rPr>
-          <w:rFonts w:ascii="Arial" w:hAnsi="Arial" w:cs="Arial"/>
-          <w:sz w:val="20"/>
-          <w:szCs w:val="20"/>
-        </w:rPr>
-      </w:pPr>
-      <w:r>
-        <w:rPr>
-          <w:rFonts w:ascii="Arial" w:hAnsi="Arial" w:cs="Arial"/>
-          <w:sz w:val="20"/>
-          <w:szCs w:val="20"/>
-        </w:rPr>
-        <w:t>Incompleto</w:t>
-      </w:r>
     </w:p>
     <w:p>
       <w:pPr>
@@ -1445,18 +1241,32 @@
           <w:sz w:val="20"/>
           <w:szCs w:val="20"/>
         </w:rPr>
-        <w:t xml:space="preserve">Delegar e implementar nuevos </w:t>
-      </w:r>
-      <w:proofErr w:type="spellStart"/>
-      <w:r>
-        <w:rPr>
-          <w:rFonts w:ascii="Arial" w:hAnsi="Arial" w:cs="Arial"/>
-          <w:sz w:val="20"/>
-          <w:szCs w:val="20"/>
-        </w:rPr>
-        <w:t>metodos</w:t>
-      </w:r>
-      <w:proofErr w:type="spellEnd"/>
+        <w:t xml:space="preserve">Lograr implementar completamente los primeros </w:t>
+      </w:r>
+      <w:r>
+        <w:rPr>
+          <w:rFonts w:ascii="Arial" w:hAnsi="Arial" w:cs="Arial"/>
+          <w:sz w:val="20"/>
+          <w:szCs w:val="20"/>
+        </w:rPr>
+        <w:t>mini-ciclos</w:t>
+      </w:r>
+      <w:r>
+        <w:rPr>
+          <w:rFonts w:ascii="Arial" w:hAnsi="Arial" w:cs="Arial"/>
+          <w:sz w:val="20"/>
+          <w:szCs w:val="20"/>
+        </w:rPr>
+        <w:t xml:space="preserve"> definidos</w:t>
+      </w:r>
+      <w:r>
+        <w:rPr>
+          <w:rFonts w:ascii="Arial" w:hAnsi="Arial" w:cs="Arial"/>
+          <w:sz w:val="20"/>
+          <w:szCs w:val="20"/>
+        </w:rPr>
+        <w:t>.</w:t>
+      </w:r>
     </w:p>
     <w:p>
       <w:pPr>
@@ -1509,23 +1319,7 @@
           <w:sz w:val="20"/>
           <w:szCs w:val="20"/>
         </w:rPr>
-        <w:t>Modificar la pri</w:t>
-      </w:r>
-      <w:r>
-        <w:rPr>
-          <w:rFonts w:ascii="Arial" w:hAnsi="Arial" w:cs="Arial"/>
-          <w:sz w:val="20"/>
-          <w:szCs w:val="20"/>
-        </w:rPr>
-        <w:t>mera</w:t>
-      </w:r>
-      <w:r>
-        <w:rPr>
-          <w:rFonts w:ascii="Arial" w:hAnsi="Arial" w:cs="Arial"/>
-          <w:sz w:val="20"/>
-          <w:szCs w:val="20"/>
-        </w:rPr>
-        <w:t xml:space="preserve"> entrega para ajustarla a la segunda entrega y los nuevos </w:t>
+        <w:t xml:space="preserve">Modificar la primera entrega para ajustarla a la segunda entrega y los nuevos </w:t>
       </w:r>
       <w:proofErr w:type="spellStart"/>
       <w:r>
@@ -1707,6 +1501,8 @@
           <w:szCs w:val="20"/>
         </w:rPr>
       </w:pPr>
+      <w:bookmarkStart w:id="0" w:name="_GoBack"/>
+      <w:bookmarkEnd w:id="0"/>
     </w:p>
     <w:p>
       <w:pPr>

</xml_diff>

<commit_message>
astah creo que ok
</commit_message>
<xml_diff>
--- a/proyecto/RETROSPECTIVA.docx
+++ b/proyecto/RETROSPECTIVA.docx
@@ -155,17 +155,215 @@
           <w:rFonts w:ascii="Arial" w:hAnsi="Arial" w:cs="Arial"/>
           <w:sz w:val="20"/>
           <w:szCs w:val="20"/>
+        </w:rPr>
+      </w:pPr>
+      <w:proofErr w:type="spellStart"/>
+      <w:r>
+        <w:rPr>
+          <w:rFonts w:ascii="Arial" w:hAnsi="Arial" w:cs="Arial"/>
+          <w:sz w:val="20"/>
+          <w:szCs w:val="20"/>
+        </w:rPr>
+        <w:t>Add</w:t>
+      </w:r>
+      <w:proofErr w:type="spellEnd"/>
+      <w:r>
+        <w:rPr>
+          <w:rFonts w:ascii="Arial" w:hAnsi="Arial" w:cs="Arial"/>
+          <w:sz w:val="20"/>
+          <w:szCs w:val="20"/>
+        </w:rPr>
+        <w:t xml:space="preserve"> </w:t>
+      </w:r>
+    </w:p>
+    <w:p>
+      <w:pPr>
+        <w:pStyle w:val="Prrafodelista"/>
+        <w:rPr>
+          <w:rFonts w:ascii="Arial" w:hAnsi="Arial" w:cs="Arial"/>
+          <w:sz w:val="20"/>
+          <w:szCs w:val="20"/>
+        </w:rPr>
+      </w:pPr>
+      <w:proofErr w:type="spellStart"/>
+      <w:r>
+        <w:rPr>
+          <w:rFonts w:ascii="Arial" w:hAnsi="Arial" w:cs="Arial"/>
+          <w:sz w:val="20"/>
+          <w:szCs w:val="20"/>
+        </w:rPr>
+        <w:t>Add</w:t>
+      </w:r>
+      <w:proofErr w:type="spellEnd"/>
+      <w:r>
+        <w:rPr>
+          <w:rFonts w:ascii="Arial" w:hAnsi="Arial" w:cs="Arial"/>
+          <w:sz w:val="20"/>
+          <w:szCs w:val="20"/>
+        </w:rPr>
+        <w:t xml:space="preserve">  </w:t>
+      </w:r>
+    </w:p>
+    <w:p>
+      <w:pPr>
+        <w:pStyle w:val="Prrafodelista"/>
+        <w:rPr>
+          <w:rFonts w:ascii="Arial" w:hAnsi="Arial" w:cs="Arial"/>
+          <w:i/>
+          <w:iCs/>
+          <w:sz w:val="20"/>
+          <w:szCs w:val="20"/>
+        </w:rPr>
+      </w:pPr>
+      <w:r>
+        <w:rPr>
+          <w:rFonts w:ascii="Arial" w:hAnsi="Arial" w:cs="Arial"/>
+          <w:i/>
+          <w:iCs/>
+          <w:sz w:val="20"/>
+          <w:szCs w:val="20"/>
+        </w:rPr>
+        <w:t xml:space="preserve">Insertar fichas de </w:t>
+      </w:r>
+      <w:r>
+        <w:rPr>
+          <w:rFonts w:ascii="Arial" w:hAnsi="Arial" w:cs="Arial"/>
+          <w:i/>
+          <w:iCs/>
+          <w:sz w:val="20"/>
+          <w:szCs w:val="20"/>
+        </w:rPr>
+        <w:t>juego (</w:t>
+      </w:r>
+      <w:proofErr w:type="gramStart"/>
+      <w:r>
+        <w:rPr>
+          <w:rFonts w:ascii="Arial" w:hAnsi="Arial" w:cs="Arial"/>
+          <w:i/>
+          <w:iCs/>
+          <w:sz w:val="20"/>
+          <w:szCs w:val="20"/>
+        </w:rPr>
+        <w:t>King,men</w:t>
+      </w:r>
+      <w:proofErr w:type="gramEnd"/>
+      <w:r>
+        <w:rPr>
+          <w:rFonts w:ascii="Arial" w:hAnsi="Arial" w:cs="Arial"/>
+          <w:i/>
+          <w:iCs/>
+          <w:sz w:val="20"/>
+          <w:szCs w:val="20"/>
+        </w:rPr>
+        <w:t>)</w:t>
+      </w:r>
+    </w:p>
+    <w:p>
+      <w:pPr>
+        <w:pStyle w:val="Prrafodelista"/>
+        <w:rPr>
+          <w:rFonts w:ascii="Arial" w:hAnsi="Arial" w:cs="Arial"/>
+          <w:b/>
+          <w:bCs/>
+          <w:sz w:val="20"/>
+          <w:szCs w:val="20"/>
+        </w:rPr>
+      </w:pPr>
+      <w:r>
+        <w:rPr>
+          <w:rFonts w:ascii="Arial" w:hAnsi="Arial" w:cs="Arial"/>
+          <w:b/>
+          <w:bCs/>
+          <w:sz w:val="20"/>
+          <w:szCs w:val="20"/>
+        </w:rPr>
+        <w:t>Miniciclo3:</w:t>
+      </w:r>
+    </w:p>
+    <w:p>
+      <w:pPr>
+        <w:pStyle w:val="Prrafodelista"/>
+        <w:rPr>
+          <w:rFonts w:ascii="Arial" w:hAnsi="Arial" w:cs="Arial"/>
+          <w:sz w:val="20"/>
+          <w:szCs w:val="20"/>
+        </w:rPr>
+      </w:pPr>
+      <w:proofErr w:type="spellStart"/>
+      <w:r>
+        <w:rPr>
+          <w:rFonts w:ascii="Arial" w:hAnsi="Arial" w:cs="Arial"/>
+          <w:sz w:val="20"/>
+          <w:szCs w:val="20"/>
+        </w:rPr>
+        <w:t>MakeVisible</w:t>
+      </w:r>
+      <w:proofErr w:type="spellEnd"/>
+    </w:p>
+    <w:p>
+      <w:pPr>
+        <w:pStyle w:val="Prrafodelista"/>
+        <w:rPr>
+          <w:rFonts w:ascii="Arial" w:hAnsi="Arial" w:cs="Arial"/>
+          <w:sz w:val="20"/>
+          <w:szCs w:val="20"/>
+        </w:rPr>
+      </w:pPr>
+      <w:proofErr w:type="spellStart"/>
+      <w:r>
+        <w:rPr>
+          <w:rFonts w:ascii="Arial" w:hAnsi="Arial" w:cs="Arial"/>
+          <w:sz w:val="20"/>
+          <w:szCs w:val="20"/>
+        </w:rPr>
+        <w:t>MakeInvisible</w:t>
+      </w:r>
+      <w:proofErr w:type="spellEnd"/>
+    </w:p>
+    <w:p>
+      <w:pPr>
+        <w:pStyle w:val="Prrafodelista"/>
+        <w:rPr>
+          <w:rFonts w:ascii="Arial" w:hAnsi="Arial" w:cs="Arial"/>
+          <w:i/>
+          <w:iCs/>
+          <w:sz w:val="20"/>
+          <w:szCs w:val="20"/>
+        </w:rPr>
+      </w:pPr>
+      <w:r>
+        <w:rPr>
+          <w:rFonts w:ascii="Arial" w:hAnsi="Arial" w:cs="Arial"/>
+          <w:i/>
+          <w:iCs/>
+          <w:sz w:val="20"/>
+          <w:szCs w:val="20"/>
+        </w:rPr>
+        <w:t>Hacer visible e invisible el tablero creado</w:t>
+      </w:r>
+    </w:p>
+    <w:p>
+      <w:pPr>
+        <w:pStyle w:val="Prrafodelista"/>
+        <w:rPr>
+          <w:rFonts w:ascii="Arial" w:hAnsi="Arial" w:cs="Arial"/>
+          <w:b/>
+          <w:bCs/>
+          <w:sz w:val="20"/>
+          <w:szCs w:val="20"/>
           <w:lang w:val="en-US"/>
         </w:rPr>
       </w:pPr>
       <w:r>
         <w:rPr>
           <w:rFonts w:ascii="Arial" w:hAnsi="Arial" w:cs="Arial"/>
+          <w:b/>
+          <w:bCs/>
           <w:sz w:val="20"/>
           <w:szCs w:val="20"/>
           <w:lang w:val="en-US"/>
         </w:rPr>
-        <w:t xml:space="preserve">Add </w:t>
+        <w:t>Miniciclo4:</w:t>
       </w:r>
     </w:p>
     <w:p>
@@ -185,71 +383,47 @@
           <w:szCs w:val="20"/>
           <w:lang w:val="en-US"/>
         </w:rPr>
-        <w:t xml:space="preserve">Add  </w:t>
-      </w:r>
-    </w:p>
-    <w:p>
-      <w:pPr>
-        <w:pStyle w:val="Prrafodelista"/>
-        <w:rPr>
-          <w:rFonts w:ascii="Arial" w:hAnsi="Arial" w:cs="Arial"/>
-          <w:i/>
-          <w:iCs/>
-          <w:sz w:val="20"/>
-          <w:szCs w:val="20"/>
-        </w:rPr>
-      </w:pPr>
-      <w:r>
-        <w:rPr>
-          <w:rFonts w:ascii="Arial" w:hAnsi="Arial" w:cs="Arial"/>
-          <w:i/>
-          <w:iCs/>
-          <w:sz w:val="20"/>
-          <w:szCs w:val="20"/>
-        </w:rPr>
-        <w:t xml:space="preserve">Insertar fichas de </w:t>
-      </w:r>
-      <w:r>
-        <w:rPr>
-          <w:rFonts w:ascii="Arial" w:hAnsi="Arial" w:cs="Arial"/>
-          <w:i/>
-          <w:iCs/>
-          <w:sz w:val="20"/>
-          <w:szCs w:val="20"/>
-        </w:rPr>
-        <w:t>juego (</w:t>
-      </w:r>
-      <w:r>
-        <w:rPr>
-          <w:rFonts w:ascii="Arial" w:hAnsi="Arial" w:cs="Arial"/>
-          <w:i/>
-          <w:iCs/>
-          <w:sz w:val="20"/>
-          <w:szCs w:val="20"/>
-        </w:rPr>
-        <w:t>King,men)</w:t>
-      </w:r>
-    </w:p>
-    <w:p>
-      <w:pPr>
-        <w:pStyle w:val="Prrafodelista"/>
-        <w:rPr>
-          <w:rFonts w:ascii="Arial" w:hAnsi="Arial" w:cs="Arial"/>
-          <w:b/>
-          <w:bCs/>
-          <w:sz w:val="20"/>
-          <w:szCs w:val="20"/>
-        </w:rPr>
-      </w:pPr>
-      <w:r>
-        <w:rPr>
-          <w:rFonts w:ascii="Arial" w:hAnsi="Arial" w:cs="Arial"/>
-          <w:b/>
-          <w:bCs/>
-          <w:sz w:val="20"/>
-          <w:szCs w:val="20"/>
-        </w:rPr>
-        <w:t>Miniciclo3:</w:t>
+        <w:t>Select</w:t>
+      </w:r>
+    </w:p>
+    <w:p>
+      <w:pPr>
+        <w:pStyle w:val="Prrafodelista"/>
+        <w:rPr>
+          <w:rFonts w:ascii="Arial" w:hAnsi="Arial" w:cs="Arial"/>
+          <w:sz w:val="20"/>
+          <w:szCs w:val="20"/>
+          <w:lang w:val="en-US"/>
+        </w:rPr>
+      </w:pPr>
+      <w:r>
+        <w:rPr>
+          <w:rFonts w:ascii="Arial" w:hAnsi="Arial" w:cs="Arial"/>
+          <w:sz w:val="20"/>
+          <w:szCs w:val="20"/>
+          <w:lang w:val="en-US"/>
+        </w:rPr>
+        <w:t>Shift</w:t>
+      </w:r>
+    </w:p>
+    <w:p>
+      <w:pPr>
+        <w:pStyle w:val="Prrafodelista"/>
+        <w:rPr>
+          <w:rFonts w:ascii="Arial" w:hAnsi="Arial" w:cs="Arial"/>
+          <w:sz w:val="20"/>
+          <w:szCs w:val="20"/>
+          <w:lang w:val="en-US"/>
+        </w:rPr>
+      </w:pPr>
+      <w:r>
+        <w:rPr>
+          <w:rFonts w:ascii="Arial" w:hAnsi="Arial" w:cs="Arial"/>
+          <w:sz w:val="20"/>
+          <w:szCs w:val="20"/>
+          <w:lang w:val="en-US"/>
+        </w:rPr>
+        <w:t xml:space="preserve">Move </w:t>
       </w:r>
     </w:p>
     <w:p>
@@ -268,9 +442,17 @@
           <w:sz w:val="20"/>
           <w:szCs w:val="20"/>
         </w:rPr>
-        <w:t>MakeVisible</w:t>
+        <w:t>Jump</w:t>
       </w:r>
       <w:proofErr w:type="spellEnd"/>
+      <w:r>
+        <w:rPr>
+          <w:rFonts w:ascii="Arial" w:hAnsi="Arial" w:cs="Arial"/>
+          <w:sz w:val="20"/>
+          <w:szCs w:val="20"/>
+        </w:rPr>
+        <w:t xml:space="preserve"> </w:t>
+      </w:r>
     </w:p>
     <w:p>
       <w:pPr>
@@ -288,30 +470,224 @@
           <w:sz w:val="20"/>
           <w:szCs w:val="20"/>
         </w:rPr>
-        <w:t>MakeInvisible</w:t>
+        <w:t>Remove</w:t>
       </w:r>
       <w:proofErr w:type="spellEnd"/>
-    </w:p>
-    <w:p>
-      <w:pPr>
-        <w:pStyle w:val="Prrafodelista"/>
-        <w:rPr>
-          <w:rFonts w:ascii="Arial" w:hAnsi="Arial" w:cs="Arial"/>
-          <w:i/>
-          <w:iCs/>
-          <w:sz w:val="20"/>
-          <w:szCs w:val="20"/>
-        </w:rPr>
-      </w:pPr>
-      <w:r>
-        <w:rPr>
-          <w:rFonts w:ascii="Arial" w:hAnsi="Arial" w:cs="Arial"/>
-          <w:i/>
-          <w:iCs/>
-          <w:sz w:val="20"/>
-          <w:szCs w:val="20"/>
-        </w:rPr>
-        <w:t>Hacer visible e invisible el tablero creado</w:t>
+      <w:r>
+        <w:rPr>
+          <w:rFonts w:ascii="Arial" w:hAnsi="Arial" w:cs="Arial"/>
+          <w:sz w:val="20"/>
+          <w:szCs w:val="20"/>
+        </w:rPr>
+        <w:t xml:space="preserve"> </w:t>
+      </w:r>
+    </w:p>
+    <w:p>
+      <w:pPr>
+        <w:pStyle w:val="Prrafodelista"/>
+        <w:rPr>
+          <w:rFonts w:ascii="Arial" w:hAnsi="Arial" w:cs="Arial"/>
+          <w:sz w:val="20"/>
+          <w:szCs w:val="20"/>
+        </w:rPr>
+      </w:pPr>
+      <w:proofErr w:type="spellStart"/>
+      <w:r>
+        <w:rPr>
+          <w:rFonts w:ascii="Arial" w:hAnsi="Arial" w:cs="Arial"/>
+          <w:sz w:val="20"/>
+          <w:szCs w:val="20"/>
+        </w:rPr>
+        <w:t>Remove</w:t>
+      </w:r>
+      <w:proofErr w:type="spellEnd"/>
+    </w:p>
+    <w:p>
+      <w:pPr>
+        <w:pStyle w:val="Prrafodelista"/>
+        <w:rPr>
+          <w:rFonts w:ascii="Arial" w:hAnsi="Arial" w:cs="Arial"/>
+          <w:sz w:val="20"/>
+          <w:szCs w:val="20"/>
+        </w:rPr>
+      </w:pPr>
+      <w:r>
+        <w:rPr>
+          <w:rFonts w:ascii="Arial" w:hAnsi="Arial" w:cs="Arial"/>
+          <w:sz w:val="20"/>
+          <w:szCs w:val="20"/>
+        </w:rPr>
+        <w:t>Ok</w:t>
+      </w:r>
+    </w:p>
+    <w:p>
+      <w:pPr>
+        <w:pStyle w:val="Prrafodelista"/>
+        <w:rPr>
+          <w:rFonts w:ascii="Arial" w:hAnsi="Arial" w:cs="Arial"/>
+          <w:i/>
+          <w:iCs/>
+          <w:sz w:val="20"/>
+          <w:szCs w:val="20"/>
+        </w:rPr>
+      </w:pPr>
+      <w:r>
+        <w:rPr>
+          <w:rFonts w:ascii="Arial" w:hAnsi="Arial" w:cs="Arial"/>
+          <w:i/>
+          <w:iCs/>
+          <w:sz w:val="20"/>
+          <w:szCs w:val="20"/>
+        </w:rPr>
+        <w:t>Hacer los métodos de juegos y verificar que cada método se haya ejecutado correctamente</w:t>
+      </w:r>
+    </w:p>
+    <w:p>
+      <w:pPr>
+        <w:pStyle w:val="Prrafodelista"/>
+        <w:rPr>
+          <w:rFonts w:ascii="Arial" w:hAnsi="Arial" w:cs="Arial"/>
+          <w:b/>
+          <w:bCs/>
+          <w:sz w:val="20"/>
+          <w:szCs w:val="20"/>
+        </w:rPr>
+      </w:pPr>
+      <w:r>
+        <w:rPr>
+          <w:rFonts w:ascii="Arial" w:hAnsi="Arial" w:cs="Arial"/>
+          <w:b/>
+          <w:bCs/>
+          <w:sz w:val="20"/>
+          <w:szCs w:val="20"/>
+        </w:rPr>
+        <w:t>Miniciclo5:</w:t>
+      </w:r>
+    </w:p>
+    <w:p>
+      <w:pPr>
+        <w:pStyle w:val="Prrafodelista"/>
+        <w:rPr>
+          <w:rFonts w:ascii="Arial" w:hAnsi="Arial" w:cs="Arial"/>
+          <w:sz w:val="20"/>
+          <w:szCs w:val="20"/>
+        </w:rPr>
+      </w:pPr>
+      <w:r>
+        <w:rPr>
+          <w:rFonts w:ascii="Arial" w:hAnsi="Arial" w:cs="Arial"/>
+          <w:sz w:val="20"/>
+          <w:szCs w:val="20"/>
+        </w:rPr>
+        <w:t>Swap</w:t>
+      </w:r>
+    </w:p>
+    <w:p>
+      <w:pPr>
+        <w:pStyle w:val="Prrafodelista"/>
+        <w:rPr>
+          <w:rFonts w:ascii="Arial" w:hAnsi="Arial" w:cs="Arial"/>
+          <w:sz w:val="20"/>
+          <w:szCs w:val="20"/>
+        </w:rPr>
+      </w:pPr>
+      <w:r>
+        <w:rPr>
+          <w:rFonts w:ascii="Arial" w:hAnsi="Arial" w:cs="Arial"/>
+          <w:sz w:val="20"/>
+          <w:szCs w:val="20"/>
+        </w:rPr>
+        <w:t xml:space="preserve">Consult </w:t>
+      </w:r>
+    </w:p>
+    <w:p>
+      <w:pPr>
+        <w:pStyle w:val="Prrafodelista"/>
+        <w:rPr>
+          <w:rFonts w:ascii="Arial" w:hAnsi="Arial" w:cs="Arial"/>
+          <w:i/>
+          <w:iCs/>
+          <w:sz w:val="20"/>
+          <w:szCs w:val="20"/>
+        </w:rPr>
+      </w:pPr>
+      <w:r>
+        <w:rPr>
+          <w:rFonts w:ascii="Arial" w:hAnsi="Arial" w:cs="Arial"/>
+          <w:i/>
+          <w:iCs/>
+          <w:sz w:val="20"/>
+          <w:szCs w:val="20"/>
+        </w:rPr>
+        <w:t xml:space="preserve">Intercambiar tableros de juego y consultar estado del tablero </w:t>
+      </w:r>
+    </w:p>
+    <w:p>
+      <w:pPr>
+        <w:pStyle w:val="Prrafodelista"/>
+        <w:rPr>
+          <w:rFonts w:ascii="Arial" w:hAnsi="Arial" w:cs="Arial"/>
+          <w:sz w:val="20"/>
+          <w:szCs w:val="20"/>
+        </w:rPr>
+      </w:pPr>
+      <w:r>
+        <w:rPr>
+          <w:rFonts w:ascii="Arial" w:hAnsi="Arial" w:cs="Arial"/>
+          <w:b/>
+          <w:bCs/>
+          <w:sz w:val="20"/>
+          <w:szCs w:val="20"/>
+        </w:rPr>
+        <w:t>Miniciclo6</w:t>
+      </w:r>
+      <w:r>
+        <w:rPr>
+          <w:rFonts w:ascii="Arial" w:hAnsi="Arial" w:cs="Arial"/>
+          <w:sz w:val="20"/>
+          <w:szCs w:val="20"/>
+        </w:rPr>
+        <w:t>:</w:t>
+      </w:r>
+    </w:p>
+    <w:p>
+      <w:pPr>
+        <w:pStyle w:val="Prrafodelista"/>
+        <w:rPr>
+          <w:rFonts w:ascii="Arial" w:hAnsi="Arial" w:cs="Arial"/>
+          <w:sz w:val="20"/>
+          <w:szCs w:val="20"/>
+        </w:rPr>
+      </w:pPr>
+      <w:r>
+        <w:rPr>
+          <w:rFonts w:ascii="Arial" w:hAnsi="Arial" w:cs="Arial"/>
+          <w:sz w:val="20"/>
+          <w:szCs w:val="20"/>
+        </w:rPr>
+        <w:t>Finish</w:t>
+      </w:r>
+    </w:p>
+    <w:p>
+      <w:pPr>
+        <w:pStyle w:val="Prrafodelista"/>
+        <w:rPr>
+          <w:rFonts w:ascii="Arial" w:hAnsi="Arial" w:cs="Arial"/>
+          <w:i/>
+          <w:iCs/>
+          <w:sz w:val="20"/>
+          <w:szCs w:val="20"/>
+        </w:rPr>
+      </w:pPr>
+      <w:r>
+        <w:rPr>
+          <w:rFonts w:ascii="Arial" w:hAnsi="Arial" w:cs="Arial"/>
+          <w:i/>
+          <w:iCs/>
+          <w:sz w:val="20"/>
+          <w:szCs w:val="20"/>
+        </w:rPr>
+        <w:t>Terminar juego y no ejecutar más métodos</w:t>
       </w:r>
     </w:p>
     <w:p>
@@ -326,6 +702,7 @@
           <w:lang w:val="en-US"/>
         </w:rPr>
       </w:pPr>
+      <w:proofErr w:type="spellStart"/>
       <w:r>
         <w:rPr>
           <w:rFonts w:ascii="Arial" w:hAnsi="Arial" w:cs="Arial"/>
@@ -335,99 +712,100 @@
           <w:szCs w:val="20"/>
           <w:lang w:val="en-US"/>
         </w:rPr>
-        <w:t>Miniciclo4:</w:t>
-      </w:r>
-    </w:p>
-    <w:p>
-      <w:pPr>
-        <w:pStyle w:val="Prrafodelista"/>
-        <w:rPr>
-          <w:rFonts w:ascii="Arial" w:hAnsi="Arial" w:cs="Arial"/>
+        <w:t>Miniciclo</w:t>
+      </w:r>
+      <w:proofErr w:type="spellEnd"/>
+      <w:r>
+        <w:rPr>
+          <w:rFonts w:ascii="Arial" w:hAnsi="Arial" w:cs="Arial"/>
+          <w:b/>
+          <w:bCs/>
           <w:sz w:val="20"/>
           <w:szCs w:val="20"/>
           <w:lang w:val="en-US"/>
         </w:rPr>
-      </w:pPr>
-      <w:r>
+        <w:t xml:space="preserve"> 7:</w:t>
+      </w:r>
+    </w:p>
+    <w:p>
+      <w:pPr>
+        <w:pStyle w:val="Prrafodelista"/>
         <w:rPr>
           <w:rFonts w:ascii="Arial" w:hAnsi="Arial" w:cs="Arial"/>
           <w:sz w:val="20"/>
           <w:szCs w:val="20"/>
           <w:lang w:val="en-US"/>
         </w:rPr>
-        <w:t>Select</w:t>
-      </w:r>
-    </w:p>
-    <w:p>
-      <w:pPr>
-        <w:pStyle w:val="Prrafodelista"/>
+      </w:pPr>
+      <w:r>
         <w:rPr>
           <w:rFonts w:ascii="Arial" w:hAnsi="Arial" w:cs="Arial"/>
           <w:sz w:val="20"/>
           <w:szCs w:val="20"/>
           <w:lang w:val="en-US"/>
         </w:rPr>
-      </w:pPr>
-      <w:r>
+        <w:t>Move</w:t>
+      </w:r>
+    </w:p>
+    <w:p>
+      <w:pPr>
+        <w:pStyle w:val="Prrafodelista"/>
         <w:rPr>
           <w:rFonts w:ascii="Arial" w:hAnsi="Arial" w:cs="Arial"/>
           <w:sz w:val="20"/>
           <w:szCs w:val="20"/>
           <w:lang w:val="en-US"/>
         </w:rPr>
-        <w:t>Shift</w:t>
-      </w:r>
-    </w:p>
-    <w:p>
-      <w:pPr>
-        <w:pStyle w:val="Prrafodelista"/>
+      </w:pPr>
+      <w:r>
         <w:rPr>
           <w:rFonts w:ascii="Arial" w:hAnsi="Arial" w:cs="Arial"/>
           <w:sz w:val="20"/>
           <w:szCs w:val="20"/>
           <w:lang w:val="en-US"/>
         </w:rPr>
-      </w:pPr>
-      <w:r>
+        <w:t xml:space="preserve">Read </w:t>
+      </w:r>
+    </w:p>
+    <w:p>
+      <w:pPr>
+        <w:pStyle w:val="Prrafodelista"/>
         <w:rPr>
           <w:rFonts w:ascii="Arial" w:hAnsi="Arial" w:cs="Arial"/>
           <w:sz w:val="20"/>
           <w:szCs w:val="20"/>
           <w:lang w:val="en-US"/>
         </w:rPr>
-        <w:t xml:space="preserve">Move </w:t>
-      </w:r>
-    </w:p>
-    <w:p>
-      <w:pPr>
-        <w:pStyle w:val="Prrafodelista"/>
+      </w:pPr>
+      <w:r>
         <w:rPr>
           <w:rFonts w:ascii="Arial" w:hAnsi="Arial" w:cs="Arial"/>
           <w:sz w:val="20"/>
           <w:szCs w:val="20"/>
           <w:lang w:val="en-US"/>
         </w:rPr>
-      </w:pPr>
-      <w:r>
+        <w:t>Write</w:t>
+      </w:r>
+    </w:p>
+    <w:p>
+      <w:pPr>
+        <w:pStyle w:val="Prrafodelista"/>
         <w:rPr>
           <w:rFonts w:ascii="Arial" w:hAnsi="Arial" w:cs="Arial"/>
           <w:sz w:val="20"/>
           <w:szCs w:val="20"/>
           <w:lang w:val="en-US"/>
         </w:rPr>
-        <w:t xml:space="preserve">Jump </w:t>
-      </w:r>
-    </w:p>
-    <w:p>
-      <w:pPr>
-        <w:pStyle w:val="Prrafodelista"/>
+      </w:pPr>
+      <w:r>
         <w:rPr>
           <w:rFonts w:ascii="Arial" w:hAnsi="Arial" w:cs="Arial"/>
           <w:sz w:val="20"/>
           <w:szCs w:val="20"/>
           <w:lang w:val="en-US"/>
         </w:rPr>
-      </w:pPr>
+        <w:t>Sa</w:t>
+      </w:r>
       <w:r>
         <w:rPr>
           <w:rFonts w:ascii="Arial" w:hAnsi="Arial" w:cs="Arial"/>
@@ -435,7 +813,16 @@
           <w:szCs w:val="20"/>
           <w:lang w:val="en-US"/>
         </w:rPr>
-        <w:t xml:space="preserve">Remove </w:t>
+        <w:t>v</w:t>
+      </w:r>
+      <w:r>
+        <w:rPr>
+          <w:rFonts w:ascii="Arial" w:hAnsi="Arial" w:cs="Arial"/>
+          <w:sz w:val="20"/>
+          <w:szCs w:val="20"/>
+          <w:lang w:val="en-US"/>
+        </w:rPr>
+        <w:t>e</w:t>
       </w:r>
     </w:p>
     <w:p>
@@ -454,7 +841,15 @@
           <w:sz w:val="20"/>
           <w:szCs w:val="20"/>
         </w:rPr>
-        <w:t>Remove</w:t>
+        <w:t>Recover</w:t>
+      </w:r>
+      <w:r>
+        <w:rPr>
+          <w:rFonts w:ascii="Arial" w:hAnsi="Arial" w:cs="Arial"/>
+          <w:sz w:val="20"/>
+          <w:szCs w:val="20"/>
+        </w:rPr>
+        <w:t>y</w:t>
       </w:r>
       <w:proofErr w:type="spellEnd"/>
     </w:p>
@@ -463,143 +858,149 @@
         <w:pStyle w:val="Prrafodelista"/>
         <w:rPr>
           <w:rFonts w:ascii="Arial" w:hAnsi="Arial" w:cs="Arial"/>
-          <w:sz w:val="20"/>
-          <w:szCs w:val="20"/>
-        </w:rPr>
-      </w:pPr>
-      <w:r>
-        <w:rPr>
-          <w:rFonts w:ascii="Arial" w:hAnsi="Arial" w:cs="Arial"/>
-          <w:sz w:val="20"/>
-          <w:szCs w:val="20"/>
-        </w:rPr>
-        <w:t>Ok</w:t>
-      </w:r>
-    </w:p>
-    <w:p>
-      <w:pPr>
-        <w:pStyle w:val="Prrafodelista"/>
-        <w:rPr>
-          <w:rFonts w:ascii="Arial" w:hAnsi="Arial" w:cs="Arial"/>
-          <w:i/>
-          <w:iCs/>
-          <w:sz w:val="20"/>
-          <w:szCs w:val="20"/>
-        </w:rPr>
-      </w:pPr>
-      <w:r>
-        <w:rPr>
-          <w:rFonts w:ascii="Arial" w:hAnsi="Arial" w:cs="Arial"/>
-          <w:i/>
-          <w:iCs/>
-          <w:sz w:val="20"/>
-          <w:szCs w:val="20"/>
-        </w:rPr>
-        <w:t>Hacer los métodos de juegos y verificar que cada método se haya ejecutado correctamente</w:t>
-      </w:r>
-    </w:p>
-    <w:p>
-      <w:pPr>
-        <w:pStyle w:val="Prrafodelista"/>
-        <w:rPr>
-          <w:rFonts w:ascii="Arial" w:hAnsi="Arial" w:cs="Arial"/>
-          <w:b/>
-          <w:bCs/>
-          <w:sz w:val="20"/>
-          <w:szCs w:val="20"/>
-        </w:rPr>
-      </w:pPr>
-      <w:r>
-        <w:rPr>
-          <w:rFonts w:ascii="Arial" w:hAnsi="Arial" w:cs="Arial"/>
-          <w:b/>
-          <w:bCs/>
-          <w:sz w:val="20"/>
-          <w:szCs w:val="20"/>
-        </w:rPr>
-        <w:t>Miniciclo5:</w:t>
-      </w:r>
-    </w:p>
-    <w:p>
-      <w:pPr>
-        <w:pStyle w:val="Prrafodelista"/>
-        <w:rPr>
-          <w:rFonts w:ascii="Arial" w:hAnsi="Arial" w:cs="Arial"/>
-          <w:sz w:val="20"/>
-          <w:szCs w:val="20"/>
-        </w:rPr>
-      </w:pPr>
-      <w:r>
-        <w:rPr>
-          <w:rFonts w:ascii="Arial" w:hAnsi="Arial" w:cs="Arial"/>
-          <w:sz w:val="20"/>
-          <w:szCs w:val="20"/>
-        </w:rPr>
-        <w:t>Swap</w:t>
-      </w:r>
-    </w:p>
-    <w:p>
-      <w:pPr>
-        <w:pStyle w:val="Prrafodelista"/>
-        <w:rPr>
-          <w:rFonts w:ascii="Arial" w:hAnsi="Arial" w:cs="Arial"/>
-          <w:sz w:val="20"/>
-          <w:szCs w:val="20"/>
-        </w:rPr>
-      </w:pPr>
-      <w:r>
-        <w:rPr>
-          <w:rFonts w:ascii="Arial" w:hAnsi="Arial" w:cs="Arial"/>
-          <w:sz w:val="20"/>
-          <w:szCs w:val="20"/>
-        </w:rPr>
-        <w:t xml:space="preserve">Consult </w:t>
-      </w:r>
-    </w:p>
-    <w:p>
-      <w:pPr>
-        <w:pStyle w:val="Prrafodelista"/>
-        <w:rPr>
-          <w:rFonts w:ascii="Arial" w:hAnsi="Arial" w:cs="Arial"/>
-          <w:i/>
-          <w:iCs/>
-          <w:sz w:val="20"/>
-          <w:szCs w:val="20"/>
-        </w:rPr>
-      </w:pPr>
-      <w:r>
-        <w:rPr>
-          <w:rFonts w:ascii="Arial" w:hAnsi="Arial" w:cs="Arial"/>
-          <w:i/>
-          <w:iCs/>
-          <w:sz w:val="20"/>
-          <w:szCs w:val="20"/>
-        </w:rPr>
-        <w:t xml:space="preserve">Intercambiar tableros de juego y consultar estado del tablero </w:t>
-      </w:r>
-    </w:p>
-    <w:p>
-      <w:pPr>
-        <w:pStyle w:val="Prrafodelista"/>
-        <w:rPr>
-          <w:rFonts w:ascii="Arial" w:hAnsi="Arial" w:cs="Arial"/>
-          <w:sz w:val="20"/>
-          <w:szCs w:val="20"/>
-        </w:rPr>
-      </w:pPr>
-      <w:r>
-        <w:rPr>
-          <w:rFonts w:ascii="Arial" w:hAnsi="Arial" w:cs="Arial"/>
-          <w:b/>
-          <w:bCs/>
-          <w:sz w:val="20"/>
-          <w:szCs w:val="20"/>
-        </w:rPr>
-        <w:t>Miniciclo6</w:t>
-      </w:r>
-      <w:r>
-        <w:rPr>
-          <w:rFonts w:ascii="Arial" w:hAnsi="Arial" w:cs="Arial"/>
+          <w:i/>
+          <w:iCs/>
+          <w:sz w:val="20"/>
+          <w:szCs w:val="20"/>
+        </w:rPr>
+      </w:pPr>
+      <w:r>
+        <w:rPr>
+          <w:rFonts w:ascii="Arial" w:hAnsi="Arial" w:cs="Arial"/>
+          <w:i/>
+          <w:iCs/>
+          <w:sz w:val="20"/>
+          <w:szCs w:val="20"/>
+        </w:rPr>
+        <w:t xml:space="preserve">Hacer nuevos </w:t>
+      </w:r>
+      <w:proofErr w:type="gramStart"/>
+      <w:r>
+        <w:rPr>
+          <w:rFonts w:ascii="Arial" w:hAnsi="Arial" w:cs="Arial"/>
+          <w:i/>
+          <w:iCs/>
+          <w:sz w:val="20"/>
+          <w:szCs w:val="20"/>
+        </w:rPr>
+        <w:t>movimientos ,</w:t>
+      </w:r>
+      <w:proofErr w:type="gramEnd"/>
+      <w:r>
+        <w:rPr>
+          <w:rFonts w:ascii="Arial" w:hAnsi="Arial" w:cs="Arial"/>
+          <w:i/>
+          <w:iCs/>
+          <w:sz w:val="20"/>
+          <w:szCs w:val="20"/>
+        </w:rPr>
+        <w:t xml:space="preserve"> leer y escribir un tablero de configuración ; guardar y recuperar una partida del tablero de configuración.</w:t>
+      </w:r>
+    </w:p>
+    <w:p>
+      <w:pPr>
+        <w:pStyle w:val="Prrafodelista"/>
+        <w:rPr>
+          <w:rFonts w:ascii="Arial" w:hAnsi="Arial" w:cs="Arial"/>
+          <w:b/>
+          <w:bCs/>
+          <w:i/>
+          <w:iCs/>
+          <w:sz w:val="20"/>
+          <w:szCs w:val="20"/>
+        </w:rPr>
+      </w:pPr>
+      <w:proofErr w:type="spellStart"/>
+      <w:r>
+        <w:rPr>
+          <w:rFonts w:ascii="Arial" w:hAnsi="Arial" w:cs="Arial"/>
+          <w:b/>
+          <w:bCs/>
+          <w:i/>
+          <w:iCs/>
+          <w:sz w:val="20"/>
+          <w:szCs w:val="20"/>
+        </w:rPr>
+        <w:t>Miniciclo</w:t>
+      </w:r>
+      <w:proofErr w:type="spellEnd"/>
+      <w:r>
+        <w:rPr>
+          <w:rFonts w:ascii="Arial" w:hAnsi="Arial" w:cs="Arial"/>
+          <w:b/>
+          <w:bCs/>
+          <w:i/>
+          <w:iCs/>
+          <w:sz w:val="20"/>
+          <w:szCs w:val="20"/>
+        </w:rPr>
+        <w:t xml:space="preserve"> 8:</w:t>
+      </w:r>
+    </w:p>
+    <w:p>
+      <w:pPr>
+        <w:pStyle w:val="Prrafodelista"/>
+        <w:rPr>
+          <w:rFonts w:ascii="Arial" w:hAnsi="Arial" w:cs="Arial"/>
+          <w:i/>
+          <w:iCs/>
+          <w:sz w:val="20"/>
+          <w:szCs w:val="20"/>
+        </w:rPr>
+      </w:pPr>
+      <w:r>
+        <w:rPr>
+          <w:rFonts w:ascii="Arial" w:hAnsi="Arial" w:cs="Arial"/>
+          <w:i/>
+          <w:iCs/>
+          <w:sz w:val="20"/>
+          <w:szCs w:val="20"/>
+        </w:rPr>
+        <w:t>Arena</w:t>
+      </w:r>
+    </w:p>
+    <w:p>
+      <w:pPr>
+        <w:pStyle w:val="Prrafodelista"/>
+        <w:rPr>
+          <w:rFonts w:ascii="Arial" w:hAnsi="Arial" w:cs="Arial"/>
+          <w:i/>
+          <w:iCs/>
+          <w:sz w:val="20"/>
+          <w:szCs w:val="20"/>
+        </w:rPr>
+      </w:pPr>
+      <w:proofErr w:type="spellStart"/>
+      <w:r>
+        <w:rPr>
+          <w:rFonts w:ascii="Arial" w:hAnsi="Arial" w:cs="Arial"/>
+          <w:b/>
+          <w:bCs/>
+          <w:i/>
+          <w:iCs/>
+          <w:sz w:val="20"/>
+          <w:szCs w:val="20"/>
+        </w:rPr>
+        <w:t>Miniciclo</w:t>
+      </w:r>
+      <w:proofErr w:type="spellEnd"/>
+      <w:r>
+        <w:rPr>
+          <w:rFonts w:ascii="Arial" w:hAnsi="Arial" w:cs="Arial"/>
+          <w:b/>
+          <w:bCs/>
+          <w:i/>
+          <w:iCs/>
+          <w:sz w:val="20"/>
+          <w:szCs w:val="20"/>
+        </w:rPr>
+        <w:t xml:space="preserve"> 9</w:t>
+      </w:r>
+      <w:r>
+        <w:rPr>
+          <w:rFonts w:ascii="Arial" w:hAnsi="Arial" w:cs="Arial"/>
+          <w:i/>
+          <w:iCs/>
           <w:sz w:val="20"/>
           <w:szCs w:val="20"/>
         </w:rPr>
@@ -611,201 +1012,21 @@
         <w:pStyle w:val="Prrafodelista"/>
         <w:rPr>
           <w:rFonts w:ascii="Arial" w:hAnsi="Arial" w:cs="Arial"/>
-          <w:sz w:val="20"/>
-          <w:szCs w:val="20"/>
-        </w:rPr>
-      </w:pPr>
-      <w:r>
-        <w:rPr>
-          <w:rFonts w:ascii="Arial" w:hAnsi="Arial" w:cs="Arial"/>
-          <w:sz w:val="20"/>
-          <w:szCs w:val="20"/>
-        </w:rPr>
-        <w:t>Finish</w:t>
-      </w:r>
-    </w:p>
-    <w:p>
-      <w:pPr>
-        <w:pStyle w:val="Prrafodelista"/>
-        <w:rPr>
-          <w:rFonts w:ascii="Arial" w:hAnsi="Arial" w:cs="Arial"/>
-          <w:i/>
-          <w:iCs/>
-          <w:sz w:val="20"/>
-          <w:szCs w:val="20"/>
-        </w:rPr>
-      </w:pPr>
-      <w:r>
-        <w:rPr>
-          <w:rFonts w:ascii="Arial" w:hAnsi="Arial" w:cs="Arial"/>
-          <w:i/>
-          <w:iCs/>
-          <w:sz w:val="20"/>
-          <w:szCs w:val="20"/>
-        </w:rPr>
-        <w:t>Terminar juego y no ejecutar más métodos</w:t>
-      </w:r>
-    </w:p>
-    <w:p>
-      <w:pPr>
-        <w:pStyle w:val="Prrafodelista"/>
-        <w:rPr>
-          <w:rFonts w:ascii="Arial" w:hAnsi="Arial" w:cs="Arial"/>
-          <w:b/>
-          <w:bCs/>
-          <w:sz w:val="20"/>
-          <w:szCs w:val="20"/>
-        </w:rPr>
-      </w:pPr>
-      <w:proofErr w:type="spellStart"/>
-      <w:r>
-        <w:rPr>
-          <w:rFonts w:ascii="Arial" w:hAnsi="Arial" w:cs="Arial"/>
-          <w:b/>
-          <w:bCs/>
-          <w:sz w:val="20"/>
-          <w:szCs w:val="20"/>
-        </w:rPr>
-        <w:t>Miniciclo</w:t>
-      </w:r>
-      <w:proofErr w:type="spellEnd"/>
-      <w:r>
-        <w:rPr>
-          <w:rFonts w:ascii="Arial" w:hAnsi="Arial" w:cs="Arial"/>
-          <w:b/>
-          <w:bCs/>
-          <w:sz w:val="20"/>
-          <w:szCs w:val="20"/>
-        </w:rPr>
-        <w:t xml:space="preserve"> 7:</w:t>
-      </w:r>
-    </w:p>
-    <w:p>
-      <w:pPr>
-        <w:pStyle w:val="Prrafodelista"/>
-        <w:rPr>
-          <w:rFonts w:ascii="Arial" w:hAnsi="Arial" w:cs="Arial"/>
-          <w:sz w:val="20"/>
-          <w:szCs w:val="20"/>
-        </w:rPr>
-      </w:pPr>
-      <w:proofErr w:type="spellStart"/>
-      <w:r>
-        <w:rPr>
-          <w:rFonts w:ascii="Arial" w:hAnsi="Arial" w:cs="Arial"/>
-          <w:sz w:val="20"/>
-          <w:szCs w:val="20"/>
-        </w:rPr>
-        <w:t>Move</w:t>
-      </w:r>
-      <w:proofErr w:type="spellEnd"/>
-    </w:p>
-    <w:p>
-      <w:pPr>
-        <w:pStyle w:val="Prrafodelista"/>
-        <w:rPr>
-          <w:rFonts w:ascii="Arial" w:hAnsi="Arial" w:cs="Arial"/>
-          <w:sz w:val="20"/>
-          <w:szCs w:val="20"/>
-        </w:rPr>
-      </w:pPr>
-      <w:proofErr w:type="spellStart"/>
-      <w:r>
-        <w:rPr>
-          <w:rFonts w:ascii="Arial" w:hAnsi="Arial" w:cs="Arial"/>
-          <w:sz w:val="20"/>
-          <w:szCs w:val="20"/>
-        </w:rPr>
-        <w:t>Read</w:t>
-      </w:r>
-      <w:proofErr w:type="spellEnd"/>
-      <w:r>
-        <w:rPr>
-          <w:rFonts w:ascii="Arial" w:hAnsi="Arial" w:cs="Arial"/>
-          <w:sz w:val="20"/>
-          <w:szCs w:val="20"/>
-        </w:rPr>
-        <w:t xml:space="preserve"> </w:t>
-      </w:r>
-    </w:p>
-    <w:p>
-      <w:pPr>
-        <w:pStyle w:val="Prrafodelista"/>
-        <w:rPr>
-          <w:rFonts w:ascii="Arial" w:hAnsi="Arial" w:cs="Arial"/>
-          <w:sz w:val="20"/>
-          <w:szCs w:val="20"/>
-        </w:rPr>
-      </w:pPr>
-      <w:proofErr w:type="spellStart"/>
-      <w:r>
-        <w:rPr>
-          <w:rFonts w:ascii="Arial" w:hAnsi="Arial" w:cs="Arial"/>
-          <w:sz w:val="20"/>
-          <w:szCs w:val="20"/>
-        </w:rPr>
-        <w:t>Write</w:t>
-      </w:r>
-      <w:proofErr w:type="spellEnd"/>
-    </w:p>
-    <w:p>
-      <w:pPr>
-        <w:pStyle w:val="Prrafodelista"/>
-        <w:rPr>
-          <w:rFonts w:ascii="Arial" w:hAnsi="Arial" w:cs="Arial"/>
-          <w:sz w:val="20"/>
-          <w:szCs w:val="20"/>
-        </w:rPr>
-      </w:pPr>
-      <w:r>
-        <w:rPr>
-          <w:rFonts w:ascii="Arial" w:hAnsi="Arial" w:cs="Arial"/>
-          <w:sz w:val="20"/>
-          <w:szCs w:val="20"/>
-        </w:rPr>
-        <w:t>Sabe</w:t>
-      </w:r>
-    </w:p>
-    <w:p>
-      <w:pPr>
-        <w:pStyle w:val="Prrafodelista"/>
-        <w:rPr>
-          <w:rFonts w:ascii="Arial" w:hAnsi="Arial" w:cs="Arial"/>
-          <w:sz w:val="20"/>
-          <w:szCs w:val="20"/>
-        </w:rPr>
-      </w:pPr>
-      <w:proofErr w:type="spellStart"/>
-      <w:r>
-        <w:rPr>
-          <w:rFonts w:ascii="Arial" w:hAnsi="Arial" w:cs="Arial"/>
-          <w:sz w:val="20"/>
-          <w:szCs w:val="20"/>
-        </w:rPr>
-        <w:t>Recover</w:t>
-      </w:r>
-      <w:proofErr w:type="spellEnd"/>
-    </w:p>
-    <w:p>
-      <w:pPr>
-        <w:pStyle w:val="Prrafodelista"/>
-        <w:rPr>
-          <w:rFonts w:ascii="Arial" w:hAnsi="Arial" w:cs="Arial"/>
-          <w:i/>
-          <w:iCs/>
-          <w:sz w:val="20"/>
-          <w:szCs w:val="20"/>
-        </w:rPr>
-      </w:pPr>
-      <w:r>
-        <w:rPr>
-          <w:rFonts w:ascii="Arial" w:hAnsi="Arial" w:cs="Arial"/>
-          <w:i/>
-          <w:iCs/>
-          <w:sz w:val="20"/>
-          <w:szCs w:val="20"/>
-        </w:rPr>
-        <w:t>Hacer nuevos movimientos , leer y escribir un tablero de configuración ; guardar y recuperar una partida del tablero de configuración.</w:t>
+          <w:i/>
+          <w:iCs/>
+          <w:sz w:val="20"/>
+          <w:szCs w:val="20"/>
+        </w:rPr>
+      </w:pPr>
+      <w:r>
+        <w:rPr>
+          <w:rFonts w:ascii="Arial" w:hAnsi="Arial" w:cs="Arial"/>
+          <w:i/>
+          <w:iCs/>
+          <w:sz w:val="20"/>
+          <w:szCs w:val="20"/>
+        </w:rPr>
+        <w:t xml:space="preserve">Herencias </w:t>
       </w:r>
     </w:p>
     <w:p>
@@ -955,30 +1176,41 @@
           <w:szCs w:val="20"/>
         </w:rPr>
       </w:pPr>
-      <w:r>
-        <w:rPr>
-          <w:rFonts w:ascii="Arial" w:hAnsi="Arial" w:cs="Arial"/>
-          <w:sz w:val="20"/>
-          <w:szCs w:val="20"/>
-        </w:rPr>
-        <w:t>Terminado , se hace visible e invisible el tablero y sus fichas.</w:t>
-      </w:r>
-    </w:p>
-    <w:p>
-      <w:pPr>
-        <w:pStyle w:val="Prrafodelista"/>
-        <w:rPr>
-          <w:rFonts w:ascii="Arial" w:hAnsi="Arial" w:cs="Arial"/>
-          <w:sz w:val="20"/>
-          <w:szCs w:val="20"/>
-        </w:rPr>
-      </w:pPr>
-      <w:r>
-        <w:rPr>
-          <w:rFonts w:ascii="Arial" w:hAnsi="Arial" w:cs="Arial"/>
-          <w:sz w:val="20"/>
-          <w:szCs w:val="20"/>
-        </w:rPr>
+      <w:proofErr w:type="gramStart"/>
+      <w:r>
+        <w:rPr>
+          <w:rFonts w:ascii="Arial" w:hAnsi="Arial" w:cs="Arial"/>
+          <w:sz w:val="20"/>
+          <w:szCs w:val="20"/>
+        </w:rPr>
+        <w:t>Terminado ,</w:t>
+      </w:r>
+      <w:proofErr w:type="gramEnd"/>
+      <w:r>
+        <w:rPr>
+          <w:rFonts w:ascii="Arial" w:hAnsi="Arial" w:cs="Arial"/>
+          <w:sz w:val="20"/>
+          <w:szCs w:val="20"/>
+        </w:rPr>
+        <w:t xml:space="preserve"> se hace visible e invisible el tablero y sus fichas.</w:t>
+      </w:r>
+    </w:p>
+    <w:p>
+      <w:pPr>
+        <w:pStyle w:val="Prrafodelista"/>
+        <w:rPr>
+          <w:rFonts w:ascii="Arial" w:hAnsi="Arial" w:cs="Arial"/>
+          <w:sz w:val="20"/>
+          <w:szCs w:val="20"/>
+        </w:rPr>
+      </w:pPr>
+      <w:r>
+        <w:rPr>
+          <w:rFonts w:ascii="Arial" w:hAnsi="Arial" w:cs="Arial"/>
+          <w:sz w:val="20"/>
+          <w:szCs w:val="20"/>
+        </w:rPr>
+        <w:lastRenderedPageBreak/>
         <w:t>Miniciclo4:</w:t>
       </w:r>
     </w:p>
@@ -1035,13 +1267,23 @@
           <w:szCs w:val="20"/>
         </w:rPr>
       </w:pPr>
-      <w:r>
-        <w:rPr>
-          <w:rFonts w:ascii="Arial" w:hAnsi="Arial" w:cs="Arial"/>
-          <w:sz w:val="20"/>
-          <w:szCs w:val="20"/>
-        </w:rPr>
-        <w:t>Incompleto , falta método ok</w:t>
+      <w:proofErr w:type="gramStart"/>
+      <w:r>
+        <w:rPr>
+          <w:rFonts w:ascii="Arial" w:hAnsi="Arial" w:cs="Arial"/>
+          <w:sz w:val="20"/>
+          <w:szCs w:val="20"/>
+        </w:rPr>
+        <w:t>Incompleto ,</w:t>
+      </w:r>
+      <w:proofErr w:type="gramEnd"/>
+      <w:r>
+        <w:rPr>
+          <w:rFonts w:ascii="Arial" w:hAnsi="Arial" w:cs="Arial"/>
+          <w:sz w:val="20"/>
+          <w:szCs w:val="20"/>
+        </w:rPr>
+        <w:t xml:space="preserve"> falta método ok</w:t>
       </w:r>
     </w:p>
     <w:p>
@@ -1123,18 +1365,80 @@
           <w:sz w:val="20"/>
           <w:szCs w:val="20"/>
         </w:rPr>
-        <w:t xml:space="preserve">Incompleto , solo hay un método implementado , </w:t>
-      </w:r>
-      <w:proofErr w:type="spellStart"/>
-      <w:r>
-        <w:rPr>
-          <w:rFonts w:ascii="Arial" w:hAnsi="Arial" w:cs="Arial"/>
-          <w:sz w:val="20"/>
-          <w:szCs w:val="20"/>
-        </w:rPr>
-        <w:t>write</w:t>
-      </w:r>
-      <w:proofErr w:type="spellEnd"/>
+        <w:t>Terminado</w:t>
+      </w:r>
+    </w:p>
+    <w:p>
+      <w:pPr>
+        <w:pStyle w:val="Prrafodelista"/>
+        <w:rPr>
+          <w:rFonts w:ascii="Arial" w:hAnsi="Arial" w:cs="Arial"/>
+          <w:sz w:val="20"/>
+          <w:szCs w:val="20"/>
+        </w:rPr>
+      </w:pPr>
+      <w:r>
+        <w:rPr>
+          <w:rFonts w:ascii="Arial" w:hAnsi="Arial" w:cs="Arial"/>
+          <w:sz w:val="20"/>
+          <w:szCs w:val="20"/>
+        </w:rPr>
+        <w:t>Miniciclo8:</w:t>
+      </w:r>
+    </w:p>
+    <w:p>
+      <w:pPr>
+        <w:pStyle w:val="Prrafodelista"/>
+        <w:rPr>
+          <w:rFonts w:ascii="Arial" w:hAnsi="Arial" w:cs="Arial"/>
+          <w:sz w:val="20"/>
+          <w:szCs w:val="20"/>
+        </w:rPr>
+      </w:pPr>
+      <w:r>
+        <w:rPr>
+          <w:rFonts w:ascii="Arial" w:hAnsi="Arial" w:cs="Arial"/>
+          <w:sz w:val="20"/>
+          <w:szCs w:val="20"/>
+        </w:rPr>
+        <w:t>Parcialmente terminado</w:t>
+      </w:r>
+    </w:p>
+    <w:p>
+      <w:pPr>
+        <w:pStyle w:val="Prrafodelista"/>
+        <w:rPr>
+          <w:rFonts w:ascii="Arial" w:hAnsi="Arial" w:cs="Arial"/>
+          <w:sz w:val="20"/>
+          <w:szCs w:val="20"/>
+        </w:rPr>
+      </w:pPr>
+      <w:r>
+        <w:rPr>
+          <w:rFonts w:ascii="Arial" w:hAnsi="Arial" w:cs="Arial"/>
+          <w:sz w:val="20"/>
+          <w:szCs w:val="20"/>
+        </w:rPr>
+        <w:t>Miniciclo9:</w:t>
+      </w:r>
+    </w:p>
+    <w:p>
+      <w:pPr>
+        <w:pStyle w:val="Prrafodelista"/>
+        <w:rPr>
+          <w:rFonts w:ascii="Arial" w:hAnsi="Arial" w:cs="Arial"/>
+          <w:sz w:val="20"/>
+          <w:szCs w:val="20"/>
+        </w:rPr>
+      </w:pPr>
+      <w:r>
+        <w:rPr>
+          <w:rFonts w:ascii="Arial" w:hAnsi="Arial" w:cs="Arial"/>
+          <w:sz w:val="20"/>
+          <w:szCs w:val="20"/>
+        </w:rPr>
+        <w:t>Faltan fichas</w:t>
+      </w:r>
     </w:p>
     <w:p>
       <w:pPr>
@@ -1319,7 +1623,33 @@
           <w:sz w:val="20"/>
           <w:szCs w:val="20"/>
         </w:rPr>
-        <w:t xml:space="preserve">Modificar la primera entrega para ajustarla a la segunda entrega y los nuevos </w:t>
+        <w:t xml:space="preserve">Modificar cada entrega y hacer el proyecto </w:t>
+      </w:r>
+      <w:proofErr w:type="spellStart"/>
+      <w:r>
+        <w:rPr>
+          <w:rFonts w:ascii="Arial" w:hAnsi="Arial" w:cs="Arial"/>
+          <w:sz w:val="20"/>
+          <w:szCs w:val="20"/>
+        </w:rPr>
+        <w:t>extendible</w:t>
+      </w:r>
+      <w:proofErr w:type="spellEnd"/>
+      <w:r>
+        <w:rPr>
+          <w:rFonts w:ascii="Arial" w:hAnsi="Arial" w:cs="Arial"/>
+          <w:sz w:val="20"/>
+          <w:szCs w:val="20"/>
+        </w:rPr>
+        <w:t xml:space="preserve"> </w:t>
+      </w:r>
+      <w:r>
+        <w:rPr>
+          <w:rFonts w:ascii="Arial" w:hAnsi="Arial" w:cs="Arial"/>
+          <w:sz w:val="20"/>
+          <w:szCs w:val="20"/>
+        </w:rPr>
+        <w:t xml:space="preserve">y los nuevos </w:t>
       </w:r>
       <w:proofErr w:type="spellStart"/>
       <w:r>
@@ -1501,8 +1831,6 @@
           <w:szCs w:val="20"/>
         </w:rPr>
       </w:pPr>
-      <w:bookmarkStart w:id="0" w:name="_GoBack"/>
-      <w:bookmarkEnd w:id="0"/>
     </w:p>
     <w:p>
       <w:pPr>

</xml_diff>